<commit_message>
Situación problema y justificación ampliados
</commit_message>
<xml_diff>
--- a/Plantillas Y Documentos Guia/Guia_Documento Proyecto.docx
+++ b/Plantillas Y Documentos Guia/Guia_Documento Proyecto.docx
@@ -2101,6 +2101,20 @@
     </w:p>
     <w:p>
       <w:pPr>
+        <w:pStyle w:val="Prrafodelista"/>
+        <w:spacing w:line="240" w:lineRule="auto"/>
+        <w:rPr>
+          <w:rFonts w:ascii="Times New Roman" w:hAnsi="Times New Roman" w:cs="Times New Roman"/>
+          <w:b/>
+          <w:bCs/>
+          <w:sz w:val="24"/>
+          <w:szCs w:val="24"/>
+          <w:lang w:val="es-ES"/>
+        </w:rPr>
+      </w:pPr>
+    </w:p>
+    <w:p>
+      <w:pPr>
         <w:spacing w:line="240" w:lineRule="auto"/>
         <w:jc w:val="both"/>
         <w:rPr>
@@ -2144,43 +2158,7 @@
           <w:szCs w:val="24"/>
           <w:lang w:val="es-ES"/>
         </w:rPr>
-        <w:t xml:space="preserve">de mejorar eficiencia y competitividad en el área de la salud. La automatización agilizará la toma de pedidos, preparación y registro, optimizando la entrega y mejorando la satisfacción del cliente. Además, el sistema será escalable para enfrentar el crecimiento de la demanda y futuras expansiones. Este proyecto aportará conocimientos al campo gastronómico y tecnológico, beneficiando al sistema de atención de citas </w:t>
-      </w:r>
-      <w:r>
-        <w:rPr>
-          <w:rFonts w:ascii="Times New Roman" w:hAnsi="Times New Roman" w:cs="Times New Roman"/>
-          <w:sz w:val="24"/>
-          <w:szCs w:val="24"/>
-          <w:lang w:val="es-ES"/>
-        </w:rPr>
-        <w:t>médicas</w:t>
-      </w:r>
-      <w:r>
-        <w:rPr>
-          <w:rFonts w:ascii="Times New Roman" w:hAnsi="Times New Roman" w:cs="Times New Roman"/>
-          <w:sz w:val="24"/>
-          <w:szCs w:val="24"/>
-          <w:lang w:val="es-ES"/>
-        </w:rPr>
-        <w:t xml:space="preserve"> y al sector en general. En resumen, la implementación del sistema de gestión de citas será clave para el crecimiento sostenible de Asistente de citas </w:t>
-      </w:r>
-      <w:r>
-        <w:rPr>
-          <w:rFonts w:ascii="Times New Roman" w:hAnsi="Times New Roman" w:cs="Times New Roman"/>
-          <w:sz w:val="24"/>
-          <w:szCs w:val="24"/>
-          <w:lang w:val="es-ES"/>
-        </w:rPr>
-        <w:t>médicas</w:t>
-      </w:r>
-      <w:r>
-        <w:rPr>
-          <w:rFonts w:ascii="Times New Roman" w:hAnsi="Times New Roman" w:cs="Times New Roman"/>
-          <w:sz w:val="24"/>
-          <w:szCs w:val="24"/>
-          <w:lang w:val="es-ES"/>
-        </w:rPr>
-        <w:t xml:space="preserve"> y la innovación en el área metropolitana de Bucaramanga.</w:t>
+        <w:t xml:space="preserve">de mejorar eficiencia y competitividad en el área de la salud. La automatización agilizará la toma de pedidos, preparación y registro, optimizando la entrega y mejorando la satisfacción del cliente. Además, el sistema será escalable para enfrentar el crecimiento de la demanda y futuras expansiones. </w:t>
       </w:r>
     </w:p>
     <w:p>
@@ -2206,6 +2184,15 @@
           <w:lang w:val="es-ES"/>
         </w:rPr>
       </w:pPr>
+      <w:r>
+        <w:rPr>
+          <w:rFonts w:ascii="Times New Roman" w:hAnsi="Times New Roman" w:cs="Times New Roman"/>
+          <w:sz w:val="24"/>
+          <w:szCs w:val="24"/>
+          <w:lang w:val="es-ES"/>
+        </w:rPr>
+        <w:t>La automatización del proceso de agendamiento de citas y exámenes médicos permitirá agilizar la toma de pedidos, preparación y registro de los mismos. Esto no solo optimizará la entrega de servicios, reduciendo los tiempos de espera y mejorando la puntualidad en las citas, sino que también mejorará significativamente la experiencia del cliente/paciente. Al eliminar las largas filas y el tedioso proceso de agendamiento manual, el sistema brindará una forma más conveniente y eficiente para que los pacientes accedan a la atención médica que necesitan.</w:t>
+      </w:r>
     </w:p>
     <w:p>
       <w:pPr>
@@ -2230,6 +2217,15 @@
           <w:lang w:val="es-ES"/>
         </w:rPr>
       </w:pPr>
+      <w:r>
+        <w:rPr>
+          <w:rFonts w:ascii="Times New Roman" w:hAnsi="Times New Roman" w:cs="Times New Roman"/>
+          <w:sz w:val="24"/>
+          <w:szCs w:val="24"/>
+          <w:lang w:val="es-ES"/>
+        </w:rPr>
+        <w:t>Además, la implementación de este sistema de gestión de citas médicas aportará conocimientos y beneficios tanto al campo tecnológico como al sector de la salud en general en el área metropolitana de Bucaramanga. Este proyecto servirá como un ejemplo de cómo la tecnología puede transformar y mejorar los procesos en el ámbito de la salud, fomentando la adopción de soluciones innovadoras en otros centros médicos y clínicas de la región.</w:t>
+      </w:r>
     </w:p>
     <w:p>
       <w:pPr>
@@ -2254,78 +2250,87 @@
           <w:lang w:val="es-ES"/>
         </w:rPr>
       </w:pPr>
-    </w:p>
-    <w:p>
-      <w:pPr>
-        <w:spacing w:line="240" w:lineRule="auto"/>
-        <w:jc w:val="both"/>
-        <w:rPr>
-          <w:rFonts w:ascii="Times New Roman" w:hAnsi="Times New Roman" w:cs="Times New Roman"/>
-          <w:sz w:val="24"/>
-          <w:szCs w:val="24"/>
-          <w:lang w:val="es-ES"/>
-        </w:rPr>
-      </w:pPr>
-    </w:p>
-    <w:p>
-      <w:pPr>
-        <w:spacing w:line="240" w:lineRule="auto"/>
-        <w:jc w:val="both"/>
-        <w:rPr>
-          <w:rFonts w:ascii="Times New Roman" w:hAnsi="Times New Roman" w:cs="Times New Roman"/>
-          <w:sz w:val="24"/>
-          <w:szCs w:val="24"/>
-          <w:lang w:val="es-ES"/>
-        </w:rPr>
-      </w:pPr>
-    </w:p>
-    <w:p>
-      <w:pPr>
-        <w:spacing w:line="240" w:lineRule="auto"/>
-        <w:jc w:val="both"/>
-        <w:rPr>
-          <w:rFonts w:ascii="Times New Roman" w:hAnsi="Times New Roman" w:cs="Times New Roman"/>
-          <w:sz w:val="24"/>
-          <w:szCs w:val="24"/>
-          <w:lang w:val="es-ES"/>
-        </w:rPr>
-      </w:pPr>
-    </w:p>
-    <w:p>
-      <w:pPr>
-        <w:spacing w:line="240" w:lineRule="auto"/>
-        <w:jc w:val="both"/>
-        <w:rPr>
-          <w:rFonts w:ascii="Times New Roman" w:hAnsi="Times New Roman" w:cs="Times New Roman"/>
-          <w:sz w:val="24"/>
-          <w:szCs w:val="24"/>
-          <w:lang w:val="es-ES"/>
-        </w:rPr>
-      </w:pPr>
-    </w:p>
-    <w:p>
-      <w:pPr>
-        <w:spacing w:line="240" w:lineRule="auto"/>
-        <w:jc w:val="both"/>
-        <w:rPr>
-          <w:rFonts w:ascii="Times New Roman" w:hAnsi="Times New Roman" w:cs="Times New Roman"/>
-          <w:sz w:val="24"/>
-          <w:szCs w:val="24"/>
-          <w:lang w:val="es-ES"/>
-        </w:rPr>
-      </w:pPr>
-    </w:p>
-    <w:p>
-      <w:pPr>
-        <w:spacing w:line="240" w:lineRule="auto"/>
-        <w:jc w:val="both"/>
-        <w:rPr>
-          <w:rFonts w:ascii="Times New Roman" w:hAnsi="Times New Roman" w:cs="Times New Roman"/>
-          <w:sz w:val="24"/>
-          <w:szCs w:val="24"/>
-          <w:lang w:val="es-ES"/>
-        </w:rPr>
-      </w:pPr>
+      <w:r>
+        <w:rPr>
+          <w:rFonts w:ascii="Times New Roman" w:hAnsi="Times New Roman" w:cs="Times New Roman"/>
+          <w:sz w:val="24"/>
+          <w:szCs w:val="24"/>
+          <w:lang w:val="es-ES"/>
+        </w:rPr>
+        <w:t xml:space="preserve">Este proyecto aportará conocimientos al campo gastronómico y tecnológico, beneficiando al sistema de atención de citas </w:t>
+      </w:r>
+      <w:r>
+        <w:rPr>
+          <w:rFonts w:ascii="Times New Roman" w:hAnsi="Times New Roman" w:cs="Times New Roman"/>
+          <w:sz w:val="24"/>
+          <w:szCs w:val="24"/>
+          <w:lang w:val="es-ES"/>
+        </w:rPr>
+        <w:t>médicas</w:t>
+      </w:r>
+      <w:r>
+        <w:rPr>
+          <w:rFonts w:ascii="Times New Roman" w:hAnsi="Times New Roman" w:cs="Times New Roman"/>
+          <w:sz w:val="24"/>
+          <w:szCs w:val="24"/>
+          <w:lang w:val="es-ES"/>
+        </w:rPr>
+        <w:t xml:space="preserve"> y al sector en general</w:t>
+      </w:r>
+      <w:r>
+        <w:rPr>
+          <w:rFonts w:ascii="Times New Roman" w:hAnsi="Times New Roman" w:cs="Times New Roman"/>
+          <w:sz w:val="24"/>
+          <w:szCs w:val="24"/>
+          <w:lang w:val="es-ES"/>
+        </w:rPr>
+        <w:t>, también,</w:t>
+      </w:r>
+      <w:r>
+        <w:rPr>
+          <w:rFonts w:ascii="Times New Roman" w:hAnsi="Times New Roman" w:cs="Times New Roman"/>
+          <w:sz w:val="24"/>
+          <w:szCs w:val="24"/>
+          <w:lang w:val="es-ES"/>
+        </w:rPr>
+        <w:t xml:space="preserve"> busca elevar los estándares de calidad, eficiencia y accesibilidad en los servicios de salud, beneficiando directamente a los pacientes, al personal médico y administrativo, y a la comunidad en su conjunto.</w:t>
+      </w:r>
+      <w:r>
+        <w:rPr>
+          <w:rFonts w:ascii="Times New Roman" w:hAnsi="Times New Roman" w:cs="Times New Roman"/>
+          <w:sz w:val="24"/>
+          <w:szCs w:val="24"/>
+          <w:lang w:val="es-ES"/>
+        </w:rPr>
+        <w:t xml:space="preserve"> </w:t>
+      </w:r>
+      <w:r>
+        <w:rPr>
+          <w:rFonts w:ascii="Times New Roman" w:hAnsi="Times New Roman" w:cs="Times New Roman"/>
+          <w:sz w:val="24"/>
+          <w:szCs w:val="24"/>
+          <w:lang w:val="es-ES"/>
+        </w:rPr>
+        <w:t xml:space="preserve">En resumen, la implementación del sistema de gestión de citas será clave para el crecimiento sostenible de Asistente de citas </w:t>
+      </w:r>
+      <w:r>
+        <w:rPr>
+          <w:rFonts w:ascii="Times New Roman" w:hAnsi="Times New Roman" w:cs="Times New Roman"/>
+          <w:sz w:val="24"/>
+          <w:szCs w:val="24"/>
+          <w:lang w:val="es-ES"/>
+        </w:rPr>
+        <w:t>médicas</w:t>
+      </w:r>
+      <w:r>
+        <w:rPr>
+          <w:rFonts w:ascii="Times New Roman" w:hAnsi="Times New Roman" w:cs="Times New Roman"/>
+          <w:sz w:val="24"/>
+          <w:szCs w:val="24"/>
+          <w:lang w:val="es-ES"/>
+        </w:rPr>
+        <w:t xml:space="preserve"> y la innovación en el área metropolitana de Bucaramanga.</w:t>
+      </w:r>
     </w:p>
     <w:p>
       <w:pPr>
@@ -2474,7 +2479,6 @@
           <w:szCs w:val="24"/>
           <w:lang w:val="es-ES"/>
         </w:rPr>
-        <w:lastRenderedPageBreak/>
         <w:t>Objetivo General:</w:t>
       </w:r>
       <w:r>
@@ -2495,7 +2499,25 @@
           <w:szCs w:val="24"/>
           <w:lang w:val="es-ES"/>
         </w:rPr>
-        <w:t>Desarrollar un sistema de gestión de pedidos a domicilio para el sistema de Asistente de Citas Médicas UPB, Utilizando la metodología en cascada mediante el lenguaje de programación Java, con el objetivo d automatizar el proceso de toma de pedidos, preparación, registro y entrega del producto.</w:t>
+        <w:t>Desarrollar un sistema de gestión de pedidos a domicilio para el sistema de Asistente de Citas Médicas UPB, Utilizando la metodología en cascada</w:t>
+      </w:r>
+      <w:r>
+        <w:rPr>
+          <w:rFonts w:ascii="Times New Roman" w:hAnsi="Times New Roman" w:cs="Times New Roman"/>
+          <w:sz w:val="24"/>
+          <w:szCs w:val="24"/>
+          <w:lang w:val="es-ES"/>
+        </w:rPr>
+        <w:t xml:space="preserve"> modificada</w:t>
+      </w:r>
+      <w:r>
+        <w:rPr>
+          <w:rFonts w:ascii="Times New Roman" w:hAnsi="Times New Roman" w:cs="Times New Roman"/>
+          <w:sz w:val="24"/>
+          <w:szCs w:val="24"/>
+          <w:lang w:val="es-ES"/>
+        </w:rPr>
+        <w:t xml:space="preserve"> mediante el lenguaje de programación Java, con el objetivo d automatizar el proceso de toma de pedidos, preparación, registro y entrega del producto.</w:t>
       </w:r>
     </w:p>
     <w:p>
@@ -2990,7 +3012,6 @@
         <w:rPr>
           <w:noProof/>
         </w:rPr>
-        <w:lastRenderedPageBreak/>
         <w:drawing>
           <wp:anchor distT="0" distB="0" distL="114300" distR="114300" simplePos="0" relativeHeight="251658240" behindDoc="0" locked="0" layoutInCell="1" allowOverlap="1" wp14:anchorId="04369DA3" wp14:editId="32C6E182">
             <wp:simplePos x="0" y="0"/>
@@ -3072,7 +3093,25 @@
           <w:szCs w:val="24"/>
           <w:lang w:val="es-ES"/>
         </w:rPr>
-        <w:t xml:space="preserve">La metodología para el desarrollo del sistema de Asistente de Citas Médicas UPB es la metodología en cascada. Esta metodología se basa en una planificación detallada del proyecto, la identificación y evaluación de riesgos, un enfoque iterativo de desarrollo y una evaluación continua del sistema, permitiendo de forma eficiente minimizando errores solamente si se termina un sprint con eficacia avanzando al siguiente cumpliendo con las </w:t>
+        <w:t xml:space="preserve">La metodología para el desarrollo del sistema de Asistente de Citas Médicas UPB es la metodología </w:t>
+      </w:r>
+      <w:r>
+        <w:rPr>
+          <w:rFonts w:ascii="Times New Roman" w:hAnsi="Times New Roman" w:cs="Times New Roman"/>
+          <w:sz w:val="24"/>
+          <w:szCs w:val="24"/>
+          <w:lang w:val="es-ES"/>
+        </w:rPr>
+        <w:t>de cascada modificada</w:t>
+      </w:r>
+      <w:r>
+        <w:rPr>
+          <w:rFonts w:ascii="Times New Roman" w:hAnsi="Times New Roman" w:cs="Times New Roman"/>
+          <w:sz w:val="24"/>
+          <w:szCs w:val="24"/>
+          <w:lang w:val="es-ES"/>
+        </w:rPr>
+        <w:t xml:space="preserve">. Esta metodología se basa en una planificación detallada del proyecto, la identificación y evaluación de riesgos, un enfoque iterativo de desarrollo y una evaluación continua del sistema, permitiendo de forma eficiente minimizando errores solamente si se termina un sprint con eficacia avanzando al siguiente cumpliendo con las </w:t>
       </w:r>
       <w:r>
         <w:rPr>
@@ -3083,17 +3122,15 @@
         </w:rPr>
         <w:t xml:space="preserve">expectativas. El sistema de esta metodología permitirá crear un sistema de Asistente de Citas </w:t>
       </w:r>
-      <w:proofErr w:type="spellStart"/>
-      <w:r>
-        <w:rPr>
-          <w:rFonts w:ascii="Times New Roman" w:hAnsi="Times New Roman" w:cs="Times New Roman"/>
-          <w:sz w:val="24"/>
-          <w:szCs w:val="24"/>
-          <w:lang w:val="es-ES"/>
-        </w:rPr>
-        <w:t>Medicas</w:t>
-      </w:r>
-      <w:proofErr w:type="spellEnd"/>
+      <w:r>
+        <w:rPr>
+          <w:rFonts w:ascii="Times New Roman" w:hAnsi="Times New Roman" w:cs="Times New Roman"/>
+          <w:sz w:val="24"/>
+          <w:szCs w:val="24"/>
+          <w:lang w:val="es-ES"/>
+        </w:rPr>
+        <w:t>Médicas</w:t>
+      </w:r>
       <w:r>
         <w:rPr>
           <w:rFonts w:ascii="Times New Roman" w:hAnsi="Times New Roman" w:cs="Times New Roman"/>
@@ -3384,7 +3421,17 @@
           <w:szCs w:val="24"/>
           <w:lang w:val="es-ES"/>
         </w:rPr>
-        <w:t>Se identificarán los posibles riesgos asociados al desarrollo e implementación del sistema de asistente de citas Médicas. Entre los riesgos potenciales se pueden incluir problemas de seguridad de datos, retrasos de asignación de exámenes, fallos en la integración con sistemas de pago, suplantación de identidad, Entre otros. Se evaluará el impacto y la probabilidad de ocurrencia de cada riesgo y se diseñarán planes de contingencia y mitigación para reducir su impacto en el proyecto.</w:t>
+        <w:t xml:space="preserve">Se identificarán los posibles riesgos asociados al desarrollo e implementación del sistema de asistente de citas Médicas. Entre los riesgos potenciales se pueden incluir problemas de seguridad de datos, retrasos de asignación de exámenes, fallos en la integración con sistemas de pago, suplantación de identidad, Entre otros. Se evaluará el impacto y la </w:t>
+      </w:r>
+      <w:r>
+        <w:rPr>
+          <w:rFonts w:ascii="Times New Roman" w:hAnsi="Times New Roman" w:cs="Times New Roman"/>
+          <w:sz w:val="24"/>
+          <w:szCs w:val="24"/>
+          <w:lang w:val="es-ES"/>
+        </w:rPr>
+        <w:lastRenderedPageBreak/>
+        <w:t>probabilidad de ocurrencia de cada riesgo y se diseñarán planes de contingencia y mitigación para reducir su impacto en el proyecto.</w:t>
       </w:r>
     </w:p>
     <w:p>
@@ -3421,7 +3468,6 @@
           <w:szCs w:val="24"/>
           <w:lang w:val="es-ES"/>
         </w:rPr>
-        <w:lastRenderedPageBreak/>
         <w:t xml:space="preserve">4.1.3. </w:t>
       </w:r>
       <w:r>
@@ -3883,7 +3929,6 @@
           <w:szCs w:val="24"/>
           <w:lang w:val="es-ES"/>
         </w:rPr>
-        <w:lastRenderedPageBreak/>
         <w:t>Marco Tecnológico</w:t>
       </w:r>
       <w:r>
@@ -3998,17 +4043,15 @@
         </w:rPr>
         <w:t xml:space="preserve">Se implementará Java como el lenguaje principal para el desarrollo de la Asistencia de Citas </w:t>
       </w:r>
-      <w:proofErr w:type="spellStart"/>
-      <w:r>
-        <w:rPr>
-          <w:rFonts w:ascii="Times New Roman" w:hAnsi="Times New Roman" w:cs="Times New Roman"/>
-          <w:sz w:val="24"/>
-          <w:szCs w:val="24"/>
-          <w:lang w:val="es-ES"/>
-        </w:rPr>
-        <w:t>Medicas</w:t>
-      </w:r>
-      <w:proofErr w:type="spellEnd"/>
+      <w:r>
+        <w:rPr>
+          <w:rFonts w:ascii="Times New Roman" w:hAnsi="Times New Roman" w:cs="Times New Roman"/>
+          <w:sz w:val="24"/>
+          <w:szCs w:val="24"/>
+          <w:lang w:val="es-ES"/>
+        </w:rPr>
+        <w:t>Médicas</w:t>
+      </w:r>
       <w:r>
         <w:rPr>
           <w:rFonts w:ascii="Times New Roman" w:hAnsi="Times New Roman" w:cs="Times New Roman"/>
@@ -4583,7 +4626,6 @@
           <w:szCs w:val="24"/>
           <w:lang w:val="es-ES"/>
         </w:rPr>
-        <w:lastRenderedPageBreak/>
         <w:t>Marco Conceptual:</w:t>
       </w:r>
     </w:p>
@@ -4606,27 +4648,7 @@
           <w:szCs w:val="24"/>
           <w:lang w:val="es-ES"/>
         </w:rPr>
-        <w:t xml:space="preserve">En el presente marco conceptual proporciona una base para comprender los elementos clave relacionados con el funcionamiento y los retos con base al Asistente de Citas </w:t>
-      </w:r>
-      <w:proofErr w:type="spellStart"/>
-      <w:r>
-        <w:rPr>
-          <w:rFonts w:ascii="Times New Roman" w:hAnsi="Times New Roman" w:cs="Times New Roman"/>
-          <w:sz w:val="24"/>
-          <w:szCs w:val="24"/>
-          <w:lang w:val="es-ES"/>
-        </w:rPr>
-        <w:t>Medicas</w:t>
-      </w:r>
-      <w:proofErr w:type="spellEnd"/>
-      <w:r>
-        <w:rPr>
-          <w:rFonts w:ascii="Times New Roman" w:hAnsi="Times New Roman" w:cs="Times New Roman"/>
-          <w:sz w:val="24"/>
-          <w:szCs w:val="24"/>
-          <w:lang w:val="es-ES"/>
-        </w:rPr>
-        <w:t xml:space="preserve"> UPB. Utilizando esta estructura, se pueden identificar áreas de mejora, diseñar estrategias para aumentar la eficiencia y mejorar la experiencia del cliente en el proceso de agendamiento de citas, asignación de exámenes médicos.</w:t>
+        <w:t>En el presente marco conceptual proporciona una base para comprender los elementos clave relacionados con el funcionamiento y los retos con base al Asistente de Citas Medicas UPB. Utilizando esta estructura, se pueden identificar áreas de mejora, diseñar estrategias para aumentar la eficiencia y mejorar la experiencia del cliente en el proceso de agendamiento de citas, asignación de exámenes médicos.</w:t>
       </w:r>
     </w:p>
     <w:p>
@@ -5327,27 +5349,7 @@
           <w:szCs w:val="24"/>
           <w:lang w:val="es-ES"/>
         </w:rPr>
-        <w:t xml:space="preserve">hacer la respectiva evaluación </w:t>
-      </w:r>
-      <w:proofErr w:type="spellStart"/>
-      <w:r>
-        <w:rPr>
-          <w:rFonts w:ascii="Times New Roman" w:hAnsi="Times New Roman" w:cs="Times New Roman"/>
-          <w:sz w:val="24"/>
-          <w:szCs w:val="24"/>
-          <w:lang w:val="es-ES"/>
-        </w:rPr>
-        <w:t>medica</w:t>
-      </w:r>
-      <w:proofErr w:type="spellEnd"/>
-      <w:r>
-        <w:rPr>
-          <w:rFonts w:ascii="Times New Roman" w:hAnsi="Times New Roman" w:cs="Times New Roman"/>
-          <w:sz w:val="24"/>
-          <w:szCs w:val="24"/>
-          <w:lang w:val="es-ES"/>
-        </w:rPr>
-        <w:t xml:space="preserve"> a los usuarios y hacer un correcto trato. Su puntualidad y atención en el horario establecido por la cita influye en la percepción del servicio.</w:t>
+        <w:t>hacer la respectiva evaluación medica a los usuarios y hacer un correcto trato. Su puntualidad y atención en el horario establecido por la cita influye en la percepción del servicio.</w:t>
       </w:r>
     </w:p>
     <w:p>
@@ -5423,7 +5425,17 @@
           <w:szCs w:val="24"/>
           <w:lang w:val="es-ES"/>
         </w:rPr>
-        <w:t xml:space="preserve">Es una solución tecnológica que automatiza y agiliza el proceso de gestión de agendamiento de citas. Incluyendo el registro de usuarios, Agendamiento de citas u exámenes y su seguimiento u historial médico y su posible integración sistema de pago. </w:t>
+        <w:t xml:space="preserve">Es una solución tecnológica que automatiza y agiliza el proceso de gestión de agendamiento de citas. Incluyendo el registro de usuarios, </w:t>
+      </w:r>
+      <w:r>
+        <w:rPr>
+          <w:rFonts w:ascii="Times New Roman" w:hAnsi="Times New Roman" w:cs="Times New Roman"/>
+          <w:sz w:val="24"/>
+          <w:szCs w:val="24"/>
+          <w:lang w:val="es-ES"/>
+        </w:rPr>
+        <w:lastRenderedPageBreak/>
+        <w:t xml:space="preserve">Agendamiento de citas u exámenes y su seguimiento u historial médico y su posible integración sistema de pago. </w:t>
       </w:r>
     </w:p>
     <w:p>
@@ -5640,27 +5652,7 @@
           <w:szCs w:val="24"/>
           <w:lang w:val="es-ES"/>
         </w:rPr>
-        <w:t xml:space="preserve">Se refiere a otras sedes que no estén relacionadas con nosotros en el ámbito de la salud y atención al usuario u negocios que representen la misma área en la que nos desarrollamos, pero no están vinculadas en el área metropolitana de Bucaramanga que ofrecen servicios de citas </w:t>
-      </w:r>
-      <w:proofErr w:type="spellStart"/>
-      <w:r>
-        <w:rPr>
-          <w:rFonts w:ascii="Times New Roman" w:hAnsi="Times New Roman" w:cs="Times New Roman"/>
-          <w:sz w:val="24"/>
-          <w:szCs w:val="24"/>
-          <w:lang w:val="es-ES"/>
-        </w:rPr>
-        <w:t>medicas</w:t>
-      </w:r>
-      <w:proofErr w:type="spellEnd"/>
-      <w:r>
-        <w:rPr>
-          <w:rFonts w:ascii="Times New Roman" w:hAnsi="Times New Roman" w:cs="Times New Roman"/>
-          <w:sz w:val="24"/>
-          <w:szCs w:val="24"/>
-          <w:lang w:val="es-ES"/>
-        </w:rPr>
-        <w:t xml:space="preserve"> y se lleva a cabo la preferencia por los usuarios para escoger quien satisface sus necesidades de forma eficiente u de mejor manera.</w:t>
+        <w:t>Se refiere a otras sedes que no estén relacionadas con nosotros en el ámbito de la salud y atención al usuario u negocios que representen la misma área en la que nos desarrollamos, pero no están vinculadas en el área metropolitana de Bucaramanga que ofrecen servicios de citas medicas y se lleva a cabo la preferencia por los usuarios para escoger quien satisface sus necesidades de forma eficiente u de mejor manera.</w:t>
       </w:r>
     </w:p>
     <w:p>
@@ -6022,27 +6014,7 @@
           <w:szCs w:val="24"/>
           <w:lang w:val="es-ES"/>
         </w:rPr>
-        <w:t xml:space="preserve">Como usuario quiero poder registrar usuarios por el </w:t>
-      </w:r>
-      <w:proofErr w:type="spellStart"/>
-      <w:r>
-        <w:rPr>
-          <w:rFonts w:ascii="Times New Roman" w:hAnsi="Times New Roman" w:cs="Times New Roman"/>
-          <w:sz w:val="24"/>
-          <w:szCs w:val="24"/>
-          <w:lang w:val="es-ES"/>
-        </w:rPr>
-        <w:t>numero</w:t>
-      </w:r>
-      <w:proofErr w:type="spellEnd"/>
-      <w:r>
-        <w:rPr>
-          <w:rFonts w:ascii="Times New Roman" w:hAnsi="Times New Roman" w:cs="Times New Roman"/>
-          <w:sz w:val="24"/>
-          <w:szCs w:val="24"/>
-          <w:lang w:val="es-ES"/>
-        </w:rPr>
-        <w:t xml:space="preserve"> telefónico, de lo contrario contar con un identificador de llamadas.</w:t>
+        <w:t>Como usuario quiero poder registrar usuarios por el numero telefónico, de lo contrario contar con un identificador de llamadas.</w:t>
       </w:r>
     </w:p>
     <w:p>
@@ -6219,27 +6191,7 @@
           <w:szCs w:val="24"/>
           <w:lang w:val="es-ES"/>
         </w:rPr>
-        <w:t xml:space="preserve">Como usuario quiero poder seleccionar que tipo de cita deseo, que día, que horario y que categoría y decidir si </w:t>
-      </w:r>
-      <w:proofErr w:type="spellStart"/>
-      <w:r>
-        <w:rPr>
-          <w:rFonts w:ascii="Times New Roman" w:hAnsi="Times New Roman" w:cs="Times New Roman"/>
-          <w:sz w:val="24"/>
-          <w:szCs w:val="24"/>
-          <w:lang w:val="es-ES"/>
-        </w:rPr>
-        <w:t>podre</w:t>
-      </w:r>
-      <w:proofErr w:type="spellEnd"/>
-      <w:r>
-        <w:rPr>
-          <w:rFonts w:ascii="Times New Roman" w:hAnsi="Times New Roman" w:cs="Times New Roman"/>
-          <w:sz w:val="24"/>
-          <w:szCs w:val="24"/>
-          <w:lang w:val="es-ES"/>
-        </w:rPr>
-        <w:t xml:space="preserve"> pagar en una cuota o más.</w:t>
+        <w:t>Como usuario quiero poder seleccionar que tipo de cita deseo, que día, que horario y que categoría y decidir si podre pagar en una cuota o más.</w:t>
       </w:r>
     </w:p>
     <w:p>
@@ -19569,7 +19521,6 @@
           <w:szCs w:val="24"/>
           <w:lang w:val="es-ES"/>
         </w:rPr>
-        <w:lastRenderedPageBreak/>
         <w:t>Referencias bibliográficas:</w:t>
       </w:r>
     </w:p>
@@ -19636,7 +19587,6 @@
         </w:rPr>
         <w:t xml:space="preserve">) </w:t>
       </w:r>
-      <w:proofErr w:type="spellStart"/>
       <w:r>
         <w:rPr>
           <w:rFonts w:ascii="Times New Roman" w:hAnsi="Times New Roman" w:cs="Times New Roman"/>
@@ -19646,115 +19596,14 @@
         </w:rPr>
         <w:t>About</w:t>
       </w:r>
-      <w:proofErr w:type="spellEnd"/>
-      <w:r>
-        <w:rPr>
-          <w:rFonts w:ascii="Times New Roman" w:hAnsi="Times New Roman" w:cs="Times New Roman"/>
-          <w:sz w:val="24"/>
-          <w:szCs w:val="24"/>
-          <w:lang w:val="es-ES"/>
-        </w:rPr>
-        <w:t xml:space="preserve"> </w:t>
-      </w:r>
-      <w:proofErr w:type="spellStart"/>
-      <w:r>
-        <w:rPr>
-          <w:rFonts w:ascii="Times New Roman" w:hAnsi="Times New Roman" w:cs="Times New Roman"/>
-          <w:sz w:val="24"/>
-          <w:szCs w:val="24"/>
-          <w:lang w:val="es-ES"/>
-        </w:rPr>
-        <w:t>Version</w:t>
-      </w:r>
-      <w:proofErr w:type="spellEnd"/>
-      <w:r>
-        <w:rPr>
-          <w:rFonts w:ascii="Times New Roman" w:hAnsi="Times New Roman" w:cs="Times New Roman"/>
-          <w:sz w:val="24"/>
-          <w:szCs w:val="24"/>
-          <w:lang w:val="es-ES"/>
-        </w:rPr>
-        <w:t xml:space="preserve"> Control-</w:t>
-      </w:r>
-      <w:proofErr w:type="spellStart"/>
-      <w:r>
-        <w:rPr>
-          <w:rFonts w:ascii="Times New Roman" w:hAnsi="Times New Roman" w:cs="Times New Roman"/>
-          <w:sz w:val="24"/>
-          <w:szCs w:val="24"/>
-          <w:lang w:val="es-ES"/>
-        </w:rPr>
-        <w:t>About</w:t>
-      </w:r>
-      <w:proofErr w:type="spellEnd"/>
-      <w:r>
-        <w:rPr>
-          <w:rFonts w:ascii="Times New Roman" w:hAnsi="Times New Roman" w:cs="Times New Roman"/>
-          <w:sz w:val="24"/>
-          <w:szCs w:val="24"/>
-          <w:lang w:val="es-ES"/>
-        </w:rPr>
-        <w:t xml:space="preserve"> </w:t>
-      </w:r>
-      <w:proofErr w:type="spellStart"/>
-      <w:r>
-        <w:rPr>
-          <w:rFonts w:ascii="Times New Roman" w:hAnsi="Times New Roman" w:cs="Times New Roman"/>
-          <w:sz w:val="24"/>
-          <w:szCs w:val="24"/>
-          <w:lang w:val="es-ES"/>
-        </w:rPr>
-        <w:t>Version</w:t>
-      </w:r>
-      <w:proofErr w:type="spellEnd"/>
-      <w:r>
-        <w:rPr>
-          <w:rFonts w:ascii="Times New Roman" w:hAnsi="Times New Roman" w:cs="Times New Roman"/>
-          <w:sz w:val="24"/>
-          <w:szCs w:val="24"/>
-          <w:lang w:val="es-ES"/>
-        </w:rPr>
-        <w:t xml:space="preserve"> Control. Software </w:t>
-      </w:r>
-      <w:proofErr w:type="spellStart"/>
-      <w:r>
-        <w:rPr>
-          <w:rFonts w:ascii="Times New Roman" w:hAnsi="Times New Roman" w:cs="Times New Roman"/>
-          <w:sz w:val="24"/>
-          <w:szCs w:val="24"/>
-          <w:lang w:val="es-ES"/>
-        </w:rPr>
-        <w:t>Freedom</w:t>
-      </w:r>
-      <w:proofErr w:type="spellEnd"/>
-      <w:r>
-        <w:rPr>
-          <w:rFonts w:ascii="Times New Roman" w:hAnsi="Times New Roman" w:cs="Times New Roman"/>
-          <w:sz w:val="24"/>
-          <w:szCs w:val="24"/>
-          <w:lang w:val="es-ES"/>
-        </w:rPr>
-        <w:t xml:space="preserve"> </w:t>
-      </w:r>
-      <w:proofErr w:type="spellStart"/>
-      <w:r>
-        <w:rPr>
-          <w:rFonts w:ascii="Times New Roman" w:hAnsi="Times New Roman" w:cs="Times New Roman"/>
-          <w:sz w:val="24"/>
-          <w:szCs w:val="24"/>
-          <w:lang w:val="es-ES"/>
-        </w:rPr>
-        <w:t>conservancy</w:t>
-      </w:r>
-      <w:proofErr w:type="spellEnd"/>
-      <w:r>
-        <w:rPr>
-          <w:rFonts w:ascii="Times New Roman" w:hAnsi="Times New Roman" w:cs="Times New Roman"/>
-          <w:sz w:val="24"/>
-          <w:szCs w:val="24"/>
-          <w:lang w:val="es-ES"/>
-        </w:rPr>
-        <w:t xml:space="preserve">. </w:t>
+      <w:r>
+        <w:rPr>
+          <w:rFonts w:ascii="Times New Roman" w:hAnsi="Times New Roman" w:cs="Times New Roman"/>
+          <w:sz w:val="24"/>
+          <w:szCs w:val="24"/>
+          <w:lang w:val="es-ES"/>
+        </w:rPr>
+        <w:t xml:space="preserve"> Version Control-About Version Control. Software Freedom conservancy. </w:t>
       </w:r>
       <w:hyperlink r:id="rId6" w:history="1">
         <w:r>
@@ -19766,21 +19615,8 @@
             <w:szCs w:val="24"/>
             <w:lang w:val="es-ES"/>
           </w:rPr>
-          <w:t>https://git-scm.com/book/es/v2/Inicio---</w:t>
+          <w:t>https://git-scm.com/book/es/v2/Inicio---Sobre-el-Control-de-Versiones-Acerca-del-Control-de-Versiones</w:t>
         </w:r>
-        <w:proofErr w:type="spellStart"/>
-        <w:r>
-          <w:rPr>
-            <w:rStyle w:val="Hipervnculo"/>
-            <w:rFonts w:ascii="Times New Roman" w:hAnsi="Times New Roman" w:cs="Times New Roman"/>
-            <w:color w:val="034990" w:themeColor="hyperlink" w:themeShade="BF"/>
-            <w:sz w:val="24"/>
-            <w:szCs w:val="24"/>
-            <w:lang w:val="es-ES"/>
-          </w:rPr>
-          <w:t>Sobre-el-Control-de-Versiones-Acerca-del-Control-de-Versiones</w:t>
-        </w:r>
-        <w:proofErr w:type="spellEnd"/>
       </w:hyperlink>
     </w:p>
     <w:p>

</xml_diff>

<commit_message>
Marco tecnologico, metodologia de cascada aplicada
</commit_message>
<xml_diff>
--- a/Plantillas Y Documentos Guia/Guia_Documento Proyecto.docx
+++ b/Plantillas Y Documentos Guia/Guia_Documento Proyecto.docx
@@ -2331,54 +2331,6 @@
         </w:rPr>
         <w:t xml:space="preserve"> y la innovación en el área metropolitana de Bucaramanga.</w:t>
       </w:r>
-    </w:p>
-    <w:p>
-      <w:pPr>
-        <w:spacing w:line="240" w:lineRule="auto"/>
-        <w:jc w:val="both"/>
-        <w:rPr>
-          <w:rFonts w:ascii="Times New Roman" w:hAnsi="Times New Roman" w:cs="Times New Roman"/>
-          <w:sz w:val="24"/>
-          <w:szCs w:val="24"/>
-          <w:lang w:val="es-ES"/>
-        </w:rPr>
-      </w:pPr>
-    </w:p>
-    <w:p>
-      <w:pPr>
-        <w:spacing w:line="240" w:lineRule="auto"/>
-        <w:jc w:val="both"/>
-        <w:rPr>
-          <w:rFonts w:ascii="Times New Roman" w:hAnsi="Times New Roman" w:cs="Times New Roman"/>
-          <w:sz w:val="24"/>
-          <w:szCs w:val="24"/>
-          <w:lang w:val="es-ES"/>
-        </w:rPr>
-      </w:pPr>
-    </w:p>
-    <w:p>
-      <w:pPr>
-        <w:spacing w:line="240" w:lineRule="auto"/>
-        <w:jc w:val="both"/>
-        <w:rPr>
-          <w:rFonts w:ascii="Times New Roman" w:hAnsi="Times New Roman" w:cs="Times New Roman"/>
-          <w:sz w:val="24"/>
-          <w:szCs w:val="24"/>
-          <w:lang w:val="es-ES"/>
-        </w:rPr>
-      </w:pPr>
-    </w:p>
-    <w:p>
-      <w:pPr>
-        <w:spacing w:line="240" w:lineRule="auto"/>
-        <w:jc w:val="both"/>
-        <w:rPr>
-          <w:rFonts w:ascii="Times New Roman" w:hAnsi="Times New Roman" w:cs="Times New Roman"/>
-          <w:sz w:val="24"/>
-          <w:szCs w:val="24"/>
-          <w:lang w:val="es-ES"/>
-        </w:rPr>
-      </w:pPr>
     </w:p>
     <w:p>
       <w:pPr>
@@ -2508,16 +2460,16 @@
           <w:szCs w:val="24"/>
           <w:lang w:val="es-ES"/>
         </w:rPr>
-        <w:t xml:space="preserve"> modificada</w:t>
-      </w:r>
-      <w:r>
-        <w:rPr>
-          <w:rFonts w:ascii="Times New Roman" w:hAnsi="Times New Roman" w:cs="Times New Roman"/>
-          <w:sz w:val="24"/>
-          <w:szCs w:val="24"/>
-          <w:lang w:val="es-ES"/>
-        </w:rPr>
-        <w:t xml:space="preserve"> mediante el lenguaje de programación Java, con el objetivo d automatizar el proceso de toma de pedidos, preparación, registro y entrega del producto.</w:t>
+        <w:t xml:space="preserve"> </w:t>
+      </w:r>
+      <w:r>
+        <w:rPr>
+          <w:rFonts w:ascii="Times New Roman" w:hAnsi="Times New Roman" w:cs="Times New Roman"/>
+          <w:sz w:val="24"/>
+          <w:szCs w:val="24"/>
+          <w:lang w:val="es-ES"/>
+        </w:rPr>
+        <w:t>mediante el lenguaje de programación Java, con el objetivo d automatizar el proceso de toma de pedidos, preparación, registro y entrega del producto.</w:t>
       </w:r>
     </w:p>
     <w:p>
@@ -2556,6 +2508,7 @@
           <w:szCs w:val="24"/>
           <w:lang w:val="es-ES"/>
         </w:rPr>
+        <w:lastRenderedPageBreak/>
         <w:t xml:space="preserve">3.1. </w:t>
       </w:r>
       <w:r>
@@ -2992,6 +2945,48 @@
     </w:p>
     <w:p>
       <w:pPr>
+        <w:spacing w:line="240" w:lineRule="auto"/>
+        <w:jc w:val="both"/>
+        <w:rPr>
+          <w:rFonts w:ascii="Times New Roman" w:hAnsi="Times New Roman" w:cs="Times New Roman"/>
+          <w:b/>
+          <w:bCs/>
+          <w:sz w:val="24"/>
+          <w:szCs w:val="24"/>
+          <w:lang w:val="es-ES"/>
+        </w:rPr>
+      </w:pPr>
+    </w:p>
+    <w:p>
+      <w:pPr>
+        <w:spacing w:line="240" w:lineRule="auto"/>
+        <w:jc w:val="both"/>
+        <w:rPr>
+          <w:rFonts w:ascii="Times New Roman" w:hAnsi="Times New Roman" w:cs="Times New Roman"/>
+          <w:b/>
+          <w:bCs/>
+          <w:sz w:val="24"/>
+          <w:szCs w:val="24"/>
+          <w:lang w:val="es-ES"/>
+        </w:rPr>
+      </w:pPr>
+    </w:p>
+    <w:p>
+      <w:pPr>
+        <w:spacing w:line="240" w:lineRule="auto"/>
+        <w:jc w:val="both"/>
+        <w:rPr>
+          <w:rFonts w:ascii="Times New Roman" w:hAnsi="Times New Roman" w:cs="Times New Roman"/>
+          <w:b/>
+          <w:bCs/>
+          <w:sz w:val="24"/>
+          <w:szCs w:val="24"/>
+          <w:lang w:val="es-ES"/>
+        </w:rPr>
+      </w:pPr>
+    </w:p>
+    <w:p>
+      <w:pPr>
         <w:pStyle w:val="Prrafodelista"/>
         <w:numPr>
           <w:ilvl w:val="0"/>
@@ -3010,21 +3005,111 @@
       </w:pPr>
       <w:r>
         <w:rPr>
+          <w:rFonts w:ascii="Times New Roman" w:hAnsi="Times New Roman" w:cs="Times New Roman"/>
+          <w:b/>
+          <w:bCs/>
+          <w:sz w:val="24"/>
+          <w:szCs w:val="24"/>
+          <w:lang w:val="es-ES"/>
+        </w:rPr>
+        <w:lastRenderedPageBreak/>
+        <w:t xml:space="preserve">Metodología: </w:t>
+      </w:r>
+      <w:r>
+        <w:rPr>
+          <w:rFonts w:ascii="Times New Roman" w:hAnsi="Times New Roman" w:cs="Times New Roman"/>
+          <w:sz w:val="24"/>
+          <w:szCs w:val="24"/>
+          <w:lang w:val="es-ES"/>
+        </w:rPr>
+        <w:t xml:space="preserve">La metodología para el desarrollo del sistema de Asistente de Citas Médicas UPB es la metodología </w:t>
+      </w:r>
+      <w:r>
+        <w:rPr>
+          <w:rFonts w:ascii="Times New Roman" w:hAnsi="Times New Roman" w:cs="Times New Roman"/>
+          <w:sz w:val="24"/>
+          <w:szCs w:val="24"/>
+          <w:lang w:val="es-ES"/>
+        </w:rPr>
+        <w:t>de cascad</w:t>
+      </w:r>
+      <w:r>
+        <w:rPr>
+          <w:rFonts w:ascii="Times New Roman" w:hAnsi="Times New Roman" w:cs="Times New Roman"/>
+          <w:sz w:val="24"/>
+          <w:szCs w:val="24"/>
+          <w:lang w:val="es-ES"/>
+        </w:rPr>
+        <w:t>a</w:t>
+      </w:r>
+      <w:r>
+        <w:rPr>
+          <w:rFonts w:ascii="Times New Roman" w:hAnsi="Times New Roman" w:cs="Times New Roman"/>
+          <w:sz w:val="24"/>
+          <w:szCs w:val="24"/>
+          <w:lang w:val="es-ES"/>
+        </w:rPr>
+        <w:t xml:space="preserve">. Esta metodología se basa en una planificación detallada del proyecto, la identificación y evaluación de riesgos, un enfoque iterativo de desarrollo y una evaluación continua del sistema, permitiendo de forma eficiente minimizando errores solamente si se termina un sprint con eficacia avanzando al siguiente cumpliendo con las </w:t>
+      </w:r>
+      <w:r>
+        <w:rPr>
+          <w:rFonts w:ascii="Times New Roman" w:hAnsi="Times New Roman" w:cs="Times New Roman"/>
+          <w:sz w:val="24"/>
+          <w:szCs w:val="24"/>
+          <w:lang w:val="es-ES"/>
+        </w:rPr>
+        <w:t xml:space="preserve">expectativas. El sistema de esta metodología permitirá crear un sistema de Asistente de Citas </w:t>
+      </w:r>
+      <w:r>
+        <w:rPr>
+          <w:rFonts w:ascii="Times New Roman" w:hAnsi="Times New Roman" w:cs="Times New Roman"/>
+          <w:sz w:val="24"/>
+          <w:szCs w:val="24"/>
+          <w:lang w:val="es-ES"/>
+        </w:rPr>
+        <w:t>Médicas</w:t>
+      </w:r>
+      <w:r>
+        <w:rPr>
+          <w:rFonts w:ascii="Times New Roman" w:hAnsi="Times New Roman" w:cs="Times New Roman"/>
+          <w:sz w:val="24"/>
+          <w:szCs w:val="24"/>
+          <w:lang w:val="es-ES"/>
+        </w:rPr>
+        <w:t xml:space="preserve"> y minimizar los riesgos potenciales durante todo el proceso de creación del sistema.</w:t>
+      </w:r>
+    </w:p>
+    <w:p>
+      <w:pPr>
+        <w:pStyle w:val="Prrafodelista"/>
+        <w:spacing w:line="240" w:lineRule="auto"/>
+        <w:jc w:val="both"/>
+        <w:rPr>
+          <w:rFonts w:ascii="Times New Roman" w:hAnsi="Times New Roman" w:cs="Times New Roman"/>
+          <w:b/>
+          <w:bCs/>
+          <w:sz w:val="24"/>
+          <w:szCs w:val="24"/>
+          <w:lang w:val="es-ES"/>
+        </w:rPr>
+      </w:pPr>
+      <w:r>
+        <w:rPr>
           <w:noProof/>
         </w:rPr>
         <w:drawing>
-          <wp:anchor distT="0" distB="0" distL="114300" distR="114300" simplePos="0" relativeHeight="251658240" behindDoc="0" locked="0" layoutInCell="1" allowOverlap="1" wp14:anchorId="04369DA3" wp14:editId="32C6E182">
+          <wp:anchor distT="0" distB="0" distL="114300" distR="114300" simplePos="0" relativeHeight="251658240" behindDoc="0" locked="0" layoutInCell="1" allowOverlap="1" wp14:anchorId="3052D1B8" wp14:editId="3A4EFBB2">
             <wp:simplePos x="0" y="0"/>
-            <wp:positionH relativeFrom="column">
-              <wp:posOffset>440690</wp:posOffset>
+            <wp:positionH relativeFrom="margin">
+              <wp:posOffset>1026795</wp:posOffset>
             </wp:positionH>
             <wp:positionV relativeFrom="paragraph">
-              <wp:posOffset>1556385</wp:posOffset>
+              <wp:posOffset>227330</wp:posOffset>
             </wp:positionV>
-            <wp:extent cx="5608320" cy="2781300"/>
-            <wp:effectExtent l="0" t="0" r="0" b="0"/>
-            <wp:wrapSquare wrapText="bothSides"/>
-            <wp:docPr id="1909775238" name="Imagen 1" descr="En Que Consiste El Modelo En Cascada Gestiona Tu Proyecto De Images"/>
+            <wp:extent cx="4601210" cy="2872740"/>
+            <wp:effectExtent l="0" t="0" r="0" b="3810"/>
+            <wp:wrapTopAndBottom/>
+            <wp:docPr id="1" name="Imagen 1" descr="Desarrollo en cascada - Wikipedia, la enciclopedia libre"/>
             <wp:cNvGraphicFramePr>
               <a:graphicFrameLocks xmlns:a="http://schemas.openxmlformats.org/drawingml/2006/main" noChangeAspect="1"/>
             </wp:cNvGraphicFramePr>
@@ -3032,7 +3117,7 @@
               <a:graphicData uri="http://schemas.openxmlformats.org/drawingml/2006/picture">
                 <pic:pic xmlns:pic="http://schemas.openxmlformats.org/drawingml/2006/picture">
                   <pic:nvPicPr>
-                    <pic:cNvPr id="0" name="Picture 1" descr="En Que Consiste El Modelo En Cascada Gestiona Tu Proyecto De Images"/>
+                    <pic:cNvPr id="0" name="Picture 1" descr="Desarrollo en cascada - Wikipedia, la enciclopedia libre"/>
                     <pic:cNvPicPr>
                       <a:picLocks noChangeAspect="1" noChangeArrowheads="1"/>
                     </pic:cNvPicPr>
@@ -3053,7 +3138,7 @@
                   <pic:spPr bwMode="auto">
                     <a:xfrm>
                       <a:off x="0" y="0"/>
-                      <a:ext cx="5608320" cy="2781300"/>
+                      <a:ext cx="4601210" cy="2872740"/>
                     </a:xfrm>
                     <a:prstGeom prst="rect">
                       <a:avLst/>
@@ -3066,16 +3151,20 @@
                 </pic:pic>
               </a:graphicData>
             </a:graphic>
-            <wp14:sizeRelH relativeFrom="page">
+            <wp14:sizeRelH relativeFrom="margin">
               <wp14:pctWidth>0</wp14:pctWidth>
             </wp14:sizeRelH>
-            <wp14:sizeRelV relativeFrom="page">
+            <wp14:sizeRelV relativeFrom="margin">
               <wp14:pctHeight>0</wp14:pctHeight>
             </wp14:sizeRelV>
           </wp:anchor>
         </w:drawing>
       </w:r>
-      <w:r>
+    </w:p>
+    <w:p>
+      <w:pPr>
+        <w:spacing w:line="240" w:lineRule="auto"/>
+        <w:jc w:val="both"/>
         <w:rPr>
           <w:rFonts w:ascii="Times New Roman" w:hAnsi="Times New Roman" w:cs="Times New Roman"/>
           <w:b/>
@@ -3084,62 +3173,7 @@
           <w:szCs w:val="24"/>
           <w:lang w:val="es-ES"/>
         </w:rPr>
-        <w:t xml:space="preserve">Metodología: </w:t>
-      </w:r>
-      <w:r>
-        <w:rPr>
-          <w:rFonts w:ascii="Times New Roman" w:hAnsi="Times New Roman" w:cs="Times New Roman"/>
-          <w:sz w:val="24"/>
-          <w:szCs w:val="24"/>
-          <w:lang w:val="es-ES"/>
-        </w:rPr>
-        <w:t xml:space="preserve">La metodología para el desarrollo del sistema de Asistente de Citas Médicas UPB es la metodología </w:t>
-      </w:r>
-      <w:r>
-        <w:rPr>
-          <w:rFonts w:ascii="Times New Roman" w:hAnsi="Times New Roman" w:cs="Times New Roman"/>
-          <w:sz w:val="24"/>
-          <w:szCs w:val="24"/>
-          <w:lang w:val="es-ES"/>
-        </w:rPr>
-        <w:t>de cascada modificada</w:t>
-      </w:r>
-      <w:r>
-        <w:rPr>
-          <w:rFonts w:ascii="Times New Roman" w:hAnsi="Times New Roman" w:cs="Times New Roman"/>
-          <w:sz w:val="24"/>
-          <w:szCs w:val="24"/>
-          <w:lang w:val="es-ES"/>
-        </w:rPr>
-        <w:t xml:space="preserve">. Esta metodología se basa en una planificación detallada del proyecto, la identificación y evaluación de riesgos, un enfoque iterativo de desarrollo y una evaluación continua del sistema, permitiendo de forma eficiente minimizando errores solamente si se termina un sprint con eficacia avanzando al siguiente cumpliendo con las </w:t>
-      </w:r>
-      <w:r>
-        <w:rPr>
-          <w:rFonts w:ascii="Times New Roman" w:hAnsi="Times New Roman" w:cs="Times New Roman"/>
-          <w:sz w:val="24"/>
-          <w:szCs w:val="24"/>
-          <w:lang w:val="es-ES"/>
-        </w:rPr>
-        <w:t xml:space="preserve">expectativas. El sistema de esta metodología permitirá crear un sistema de Asistente de Citas </w:t>
-      </w:r>
-      <w:r>
-        <w:rPr>
-          <w:rFonts w:ascii="Times New Roman" w:hAnsi="Times New Roman" w:cs="Times New Roman"/>
-          <w:sz w:val="24"/>
-          <w:szCs w:val="24"/>
-          <w:lang w:val="es-ES"/>
-        </w:rPr>
-        <w:t>Médicas</w:t>
-      </w:r>
-      <w:r>
-        <w:rPr>
-          <w:rFonts w:ascii="Times New Roman" w:hAnsi="Times New Roman" w:cs="Times New Roman"/>
-          <w:sz w:val="24"/>
-          <w:szCs w:val="24"/>
-          <w:lang w:val="es-ES"/>
-        </w:rPr>
-        <w:t xml:space="preserve"> y minimizar los riesgos potenciales durante todo el proceso de creación del sistema.</w:t>
-      </w:r>
+      </w:pPr>
     </w:p>
     <w:p>
       <w:pPr>
@@ -3198,6 +3232,26 @@
           <w:lang w:val="es-ES"/>
         </w:rPr>
       </w:pPr>
+      <w:r>
+        <w:rPr>
+          <w:rFonts w:ascii="Times New Roman" w:hAnsi="Times New Roman" w:cs="Times New Roman"/>
+          <w:sz w:val="24"/>
+          <w:szCs w:val="24"/>
+          <w:lang w:val="es-ES"/>
+        </w:rPr>
+        <w:t>4.1.</w:t>
+      </w:r>
+      <w:r>
+        <w:rPr>
+          <w:rFonts w:ascii="Times New Roman" w:hAnsi="Times New Roman" w:cs="Times New Roman"/>
+          <w:b/>
+          <w:bCs/>
+          <w:sz w:val="24"/>
+          <w:szCs w:val="24"/>
+          <w:lang w:val="es-ES"/>
+        </w:rPr>
+        <w:t xml:space="preserve"> Fases</w:t>
+      </w:r>
     </w:p>
     <w:p>
       <w:pPr>
@@ -3213,26 +3267,6 @@
           <w:lang w:val="es-ES"/>
         </w:rPr>
       </w:pPr>
-      <w:r>
-        <w:rPr>
-          <w:rFonts w:ascii="Times New Roman" w:hAnsi="Times New Roman" w:cs="Times New Roman"/>
-          <w:sz w:val="24"/>
-          <w:szCs w:val="24"/>
-          <w:lang w:val="es-ES"/>
-        </w:rPr>
-        <w:t>4.1.</w:t>
-      </w:r>
-      <w:r>
-        <w:rPr>
-          <w:rFonts w:ascii="Times New Roman" w:hAnsi="Times New Roman" w:cs="Times New Roman"/>
-          <w:b/>
-          <w:bCs/>
-          <w:sz w:val="24"/>
-          <w:szCs w:val="24"/>
-          <w:lang w:val="es-ES"/>
-        </w:rPr>
-        <w:t xml:space="preserve"> Fases</w:t>
-      </w:r>
     </w:p>
     <w:p>
       <w:pPr>
@@ -3248,6 +3282,46 @@
           <w:lang w:val="es-ES"/>
         </w:rPr>
       </w:pPr>
+      <w:r>
+        <w:rPr>
+          <w:rFonts w:ascii="Times New Roman" w:hAnsi="Times New Roman" w:cs="Times New Roman"/>
+          <w:sz w:val="24"/>
+          <w:szCs w:val="24"/>
+          <w:lang w:val="es-ES"/>
+        </w:rPr>
+        <w:t>4.1.1</w:t>
+      </w:r>
+      <w:r>
+        <w:rPr>
+          <w:rFonts w:ascii="Times New Roman" w:hAnsi="Times New Roman" w:cs="Times New Roman"/>
+          <w:sz w:val="24"/>
+          <w:szCs w:val="24"/>
+          <w:lang w:val="es-ES"/>
+        </w:rPr>
+        <w:t xml:space="preserve">. </w:t>
+      </w:r>
+      <w:r>
+        <w:rPr>
+          <w:rFonts w:ascii="Times New Roman" w:hAnsi="Times New Roman" w:cs="Times New Roman"/>
+          <w:b/>
+          <w:bCs/>
+          <w:sz w:val="24"/>
+          <w:szCs w:val="24"/>
+          <w:lang w:val="es-ES"/>
+        </w:rPr>
+        <w:t>Planificación</w:t>
+      </w:r>
+      <w:r>
+        <w:rPr>
+          <w:rFonts w:ascii="Times New Roman" w:hAnsi="Times New Roman" w:cs="Times New Roman"/>
+          <w:b/>
+          <w:bCs/>
+          <w:sz w:val="24"/>
+          <w:szCs w:val="24"/>
+          <w:lang w:val="es-ES"/>
+        </w:rPr>
+        <w:t>:</w:t>
+      </w:r>
     </w:p>
     <w:p>
       <w:pPr>
@@ -3256,53 +3330,11 @@
         <w:jc w:val="both"/>
         <w:rPr>
           <w:rFonts w:ascii="Times New Roman" w:hAnsi="Times New Roman" w:cs="Times New Roman"/>
-          <w:b/>
-          <w:bCs/>
-          <w:sz w:val="24"/>
-          <w:szCs w:val="24"/>
-          <w:lang w:val="es-ES"/>
-        </w:rPr>
-      </w:pPr>
-      <w:r>
-        <w:rPr>
-          <w:rFonts w:ascii="Times New Roman" w:hAnsi="Times New Roman" w:cs="Times New Roman"/>
-          <w:sz w:val="24"/>
-          <w:szCs w:val="24"/>
-          <w:lang w:val="es-ES"/>
-        </w:rPr>
-        <w:t>4.1.1</w:t>
-      </w:r>
-      <w:r>
-        <w:rPr>
-          <w:rFonts w:ascii="Times New Roman" w:hAnsi="Times New Roman" w:cs="Times New Roman"/>
-          <w:sz w:val="24"/>
-          <w:szCs w:val="24"/>
-          <w:lang w:val="es-ES"/>
-        </w:rPr>
-        <w:t xml:space="preserve">. </w:t>
-      </w:r>
-      <w:r>
-        <w:rPr>
-          <w:rFonts w:ascii="Times New Roman" w:hAnsi="Times New Roman" w:cs="Times New Roman"/>
-          <w:b/>
-          <w:bCs/>
-          <w:sz w:val="24"/>
-          <w:szCs w:val="24"/>
-          <w:lang w:val="es-ES"/>
-        </w:rPr>
-        <w:t>Planificación</w:t>
-      </w:r>
-      <w:r>
-        <w:rPr>
-          <w:rFonts w:ascii="Times New Roman" w:hAnsi="Times New Roman" w:cs="Times New Roman"/>
-          <w:b/>
-          <w:bCs/>
-          <w:sz w:val="24"/>
-          <w:szCs w:val="24"/>
-          <w:lang w:val="es-ES"/>
-        </w:rPr>
-        <w:t>:</w:t>
-      </w:r>
+          <w:sz w:val="24"/>
+          <w:szCs w:val="24"/>
+          <w:lang w:val="es-ES"/>
+        </w:rPr>
+      </w:pPr>
     </w:p>
     <w:p>
       <w:pPr>
@@ -3316,6 +3348,15 @@
           <w:lang w:val="es-ES"/>
         </w:rPr>
       </w:pPr>
+      <w:r>
+        <w:rPr>
+          <w:rFonts w:ascii="Times New Roman" w:hAnsi="Times New Roman" w:cs="Times New Roman"/>
+          <w:sz w:val="24"/>
+          <w:szCs w:val="24"/>
+          <w:lang w:val="es-ES"/>
+        </w:rPr>
+        <w:t>Se realizará una planificación eficiente y detallada con base al sistema de Asistente de Citas Médicas. Donde se definirán los objetivos del sistema, las funcionalidades que debe incluir y los requisitos necesarios para su correcto funcionamiento. Se establecerá un cronograma para el desarrollo del sistema y se asignarán los recursos necesarios para llevar a cabo el proyecto. También se definirán los roles y responsabilidades de los miembros del equipo encargados del desarrollo.</w:t>
+      </w:r>
     </w:p>
     <w:p>
       <w:pPr>
@@ -3329,15 +3370,6 @@
           <w:lang w:val="es-ES"/>
         </w:rPr>
       </w:pPr>
-      <w:r>
-        <w:rPr>
-          <w:rFonts w:ascii="Times New Roman" w:hAnsi="Times New Roman" w:cs="Times New Roman"/>
-          <w:sz w:val="24"/>
-          <w:szCs w:val="24"/>
-          <w:lang w:val="es-ES"/>
-        </w:rPr>
-        <w:t>Se realizará una planificación eficiente y detallada con base al sistema de Asistente de Citas Médicas. Donde se definirán los objetivos del sistema, las funcionalidades que debe incluir y los requisitos necesarios para su correcto funcionamiento. Se establecerá un cronograma para el desarrollo del sistema y se asignarán los recursos necesarios para llevar a cabo el proyecto. También se definirán los roles y responsabilidades de los miembros del equipo encargados del desarrollo.</w:t>
-      </w:r>
     </w:p>
     <w:p>
       <w:pPr>
@@ -3346,11 +3378,33 @@
         <w:jc w:val="both"/>
         <w:rPr>
           <w:rFonts w:ascii="Times New Roman" w:hAnsi="Times New Roman" w:cs="Times New Roman"/>
-          <w:sz w:val="24"/>
-          <w:szCs w:val="24"/>
-          <w:lang w:val="es-ES"/>
-        </w:rPr>
-      </w:pPr>
+          <w:b/>
+          <w:bCs/>
+          <w:sz w:val="24"/>
+          <w:szCs w:val="24"/>
+          <w:lang w:val="es-ES"/>
+        </w:rPr>
+      </w:pPr>
+      <w:r>
+        <w:rPr>
+          <w:rFonts w:ascii="Times New Roman" w:hAnsi="Times New Roman" w:cs="Times New Roman"/>
+          <w:sz w:val="24"/>
+          <w:szCs w:val="24"/>
+          <w:lang w:val="es-ES"/>
+        </w:rPr>
+        <w:t xml:space="preserve">4.1.2. </w:t>
+      </w:r>
+      <w:r>
+        <w:rPr>
+          <w:rFonts w:ascii="Times New Roman" w:hAnsi="Times New Roman" w:cs="Times New Roman"/>
+          <w:b/>
+          <w:bCs/>
+          <w:sz w:val="24"/>
+          <w:szCs w:val="24"/>
+          <w:lang w:val="es-ES"/>
+        </w:rPr>
+        <w:t>Análisis de Riesgos:</w:t>
+      </w:r>
     </w:p>
     <w:p>
       <w:pPr>
@@ -3366,26 +3420,6 @@
           <w:lang w:val="es-ES"/>
         </w:rPr>
       </w:pPr>
-      <w:r>
-        <w:rPr>
-          <w:rFonts w:ascii="Times New Roman" w:hAnsi="Times New Roman" w:cs="Times New Roman"/>
-          <w:sz w:val="24"/>
-          <w:szCs w:val="24"/>
-          <w:lang w:val="es-ES"/>
-        </w:rPr>
-        <w:t xml:space="preserve">4.1.2. </w:t>
-      </w:r>
-      <w:r>
-        <w:rPr>
-          <w:rFonts w:ascii="Times New Roman" w:hAnsi="Times New Roman" w:cs="Times New Roman"/>
-          <w:b/>
-          <w:bCs/>
-          <w:sz w:val="24"/>
-          <w:szCs w:val="24"/>
-          <w:lang w:val="es-ES"/>
-        </w:rPr>
-        <w:t>Análisis de Riesgos:</w:t>
-      </w:r>
     </w:p>
     <w:p>
       <w:pPr>
@@ -3394,34 +3428,19 @@
         <w:jc w:val="both"/>
         <w:rPr>
           <w:rFonts w:ascii="Times New Roman" w:hAnsi="Times New Roman" w:cs="Times New Roman"/>
-          <w:b/>
-          <w:bCs/>
-          <w:sz w:val="24"/>
-          <w:szCs w:val="24"/>
-          <w:lang w:val="es-ES"/>
-        </w:rPr>
-      </w:pPr>
-    </w:p>
-    <w:p>
-      <w:pPr>
-        <w:pStyle w:val="Prrafodelista"/>
-        <w:spacing w:line="240" w:lineRule="auto"/>
-        <w:jc w:val="both"/>
-        <w:rPr>
-          <w:rFonts w:ascii="Times New Roman" w:hAnsi="Times New Roman" w:cs="Times New Roman"/>
-          <w:sz w:val="24"/>
-          <w:szCs w:val="24"/>
-          <w:lang w:val="es-ES"/>
-        </w:rPr>
-      </w:pPr>
-      <w:r>
-        <w:rPr>
-          <w:rFonts w:ascii="Times New Roman" w:hAnsi="Times New Roman" w:cs="Times New Roman"/>
-          <w:sz w:val="24"/>
-          <w:szCs w:val="24"/>
-          <w:lang w:val="es-ES"/>
-        </w:rPr>
-        <w:t xml:space="preserve">Se identificarán los posibles riesgos asociados al desarrollo e implementación del sistema de asistente de citas Médicas. Entre los riesgos potenciales se pueden incluir problemas de seguridad de datos, retrasos de asignación de exámenes, fallos en la integración con sistemas de pago, suplantación de identidad, Entre otros. Se evaluará el impacto y la </w:t>
+          <w:sz w:val="24"/>
+          <w:szCs w:val="24"/>
+          <w:lang w:val="es-ES"/>
+        </w:rPr>
+      </w:pPr>
+      <w:r>
+        <w:rPr>
+          <w:rFonts w:ascii="Times New Roman" w:hAnsi="Times New Roman" w:cs="Times New Roman"/>
+          <w:sz w:val="24"/>
+          <w:szCs w:val="24"/>
+          <w:lang w:val="es-ES"/>
+        </w:rPr>
+        <w:t xml:space="preserve">Se identificarán los posibles riesgos asociados al desarrollo e implementación del sistema de asistente de citas Médicas. Entre los riesgos potenciales se pueden incluir problemas de </w:t>
       </w:r>
       <w:r>
         <w:rPr>
@@ -3431,7 +3450,7 @@
           <w:lang w:val="es-ES"/>
         </w:rPr>
         <w:lastRenderedPageBreak/>
-        <w:t>probabilidad de ocurrencia de cada riesgo y se diseñarán planes de contingencia y mitigación para reducir su impacto en el proyecto.</w:t>
+        <w:t>seguridad de datos, retrasos de asignación de exámenes, fallos en la integración con sistemas de pago, suplantación de identidad, Entre otros. Se evaluará el impacto y la probabilidad de ocurrencia de cada riesgo y se diseñarán planes de contingencia y mitigación para reducir su impacto en el proyecto.</w:t>
       </w:r>
     </w:p>
     <w:p>
@@ -3985,14 +4004,98 @@
         <w:jc w:val="both"/>
         <w:rPr>
           <w:rFonts w:ascii="Times New Roman" w:hAnsi="Times New Roman" w:cs="Times New Roman"/>
+          <w:sz w:val="24"/>
+          <w:szCs w:val="24"/>
+          <w:lang w:val="es-ES"/>
+        </w:rPr>
+      </w:pPr>
+      <w:r>
+        <w:rPr>
+          <w:rFonts w:ascii="Times New Roman" w:hAnsi="Times New Roman" w:cs="Times New Roman"/>
+          <w:i/>
+          <w:iCs/>
+          <w:sz w:val="24"/>
+          <w:szCs w:val="24"/>
+          <w:lang w:val="es-ES"/>
+        </w:rPr>
+        <w:t>5.1.1</w:t>
+      </w:r>
+      <w:r>
+        <w:rPr>
+          <w:rFonts w:ascii="Times New Roman" w:hAnsi="Times New Roman" w:cs="Times New Roman"/>
+          <w:sz w:val="24"/>
+          <w:szCs w:val="24"/>
+          <w:lang w:val="es-ES"/>
+        </w:rPr>
+        <w:t xml:space="preserve"> </w:t>
+      </w:r>
+      <w:r>
+        <w:rPr>
+          <w:rFonts w:ascii="Times New Roman" w:hAnsi="Times New Roman" w:cs="Times New Roman"/>
           <w:b/>
           <w:bCs/>
           <w:sz w:val="24"/>
           <w:szCs w:val="24"/>
           <w:lang w:val="es-ES"/>
         </w:rPr>
-      </w:pPr>
-      <w:r>
+        <w:t>Java:</w:t>
+      </w:r>
+      <w:r>
+        <w:rPr>
+          <w:rFonts w:ascii="Times New Roman" w:hAnsi="Times New Roman" w:cs="Times New Roman"/>
+          <w:b/>
+          <w:bCs/>
+          <w:sz w:val="24"/>
+          <w:szCs w:val="24"/>
+          <w:lang w:val="es-ES"/>
+        </w:rPr>
+        <w:t xml:space="preserve"> </w:t>
+      </w:r>
+      <w:r>
+        <w:rPr>
+          <w:rFonts w:ascii="Times New Roman" w:hAnsi="Times New Roman" w:cs="Times New Roman"/>
+          <w:sz w:val="24"/>
+          <w:szCs w:val="24"/>
+          <w:lang w:val="es-ES"/>
+        </w:rPr>
+        <w:t xml:space="preserve">Java es un tipo de lenguaje de programación y una plataforma informática, creada y comercializada por Sun Microsystems en el año 1995. Se constituye como un lenguaje orientado a objetos, su intención es permitir que los desarrolladores de aplicaciones escriban el programa una sola vez y lo ejecuten en cualquier </w:t>
+      </w:r>
+      <w:r>
+        <w:rPr>
+          <w:rFonts w:ascii="Times New Roman" w:hAnsi="Times New Roman" w:cs="Times New Roman"/>
+          <w:sz w:val="24"/>
+          <w:szCs w:val="24"/>
+          <w:lang w:val="es-ES"/>
+        </w:rPr>
+        <w:t>dispositivo</w:t>
+      </w:r>
+      <w:r>
+        <w:rPr>
+          <w:rFonts w:ascii="Times New Roman" w:hAnsi="Times New Roman" w:cs="Times New Roman"/>
+          <w:b/>
+          <w:bCs/>
+          <w:sz w:val="24"/>
+          <w:szCs w:val="24"/>
+          <w:lang w:val="es-ES"/>
+        </w:rPr>
+        <w:t>.</w:t>
+      </w:r>
+      <w:r>
+        <w:rPr>
+          <w:rFonts w:ascii="Times New Roman" w:hAnsi="Times New Roman" w:cs="Times New Roman"/>
+          <w:sz w:val="24"/>
+          <w:szCs w:val="24"/>
+          <w:lang w:val="es-ES"/>
+        </w:rPr>
+        <w:t xml:space="preserve"> </w:t>
+      </w:r>
+    </w:p>
+    <w:p>
+      <w:pPr>
+        <w:pStyle w:val="Prrafodelista"/>
+        <w:spacing w:line="240" w:lineRule="auto"/>
+        <w:ind w:left="1080"/>
+        <w:jc w:val="both"/>
         <w:rPr>
           <w:rFonts w:ascii="Times New Roman" w:hAnsi="Times New Roman" w:cs="Times New Roman"/>
           <w:i/>
@@ -4001,47 +4104,38 @@
           <w:szCs w:val="24"/>
           <w:lang w:val="es-ES"/>
         </w:rPr>
-        <w:t>5.1.1</w:t>
-      </w:r>
-      <w:r>
-        <w:rPr>
-          <w:rFonts w:ascii="Times New Roman" w:hAnsi="Times New Roman" w:cs="Times New Roman"/>
-          <w:sz w:val="24"/>
-          <w:szCs w:val="24"/>
-          <w:lang w:val="es-ES"/>
-        </w:rPr>
-        <w:t xml:space="preserve"> </w:t>
-      </w:r>
-      <w:r>
-        <w:rPr>
-          <w:rFonts w:ascii="Times New Roman" w:hAnsi="Times New Roman" w:cs="Times New Roman"/>
-          <w:b/>
-          <w:bCs/>
-          <w:sz w:val="24"/>
-          <w:szCs w:val="24"/>
-          <w:lang w:val="es-ES"/>
-        </w:rPr>
-        <w:t>Java:</w:t>
-      </w:r>
-      <w:r>
-        <w:rPr>
-          <w:rFonts w:ascii="Times New Roman" w:hAnsi="Times New Roman" w:cs="Times New Roman"/>
-          <w:b/>
-          <w:bCs/>
-          <w:sz w:val="24"/>
-          <w:szCs w:val="24"/>
-          <w:lang w:val="es-ES"/>
-        </w:rPr>
-        <w:t xml:space="preserve"> </w:t>
-      </w:r>
-      <w:r>
-        <w:rPr>
-          <w:rFonts w:ascii="Times New Roman" w:hAnsi="Times New Roman" w:cs="Times New Roman"/>
-          <w:sz w:val="24"/>
-          <w:szCs w:val="24"/>
-          <w:lang w:val="es-ES"/>
-        </w:rPr>
-        <w:t xml:space="preserve">Se implementará Java como el lenguaje principal para el desarrollo de la Asistencia de Citas </w:t>
+      </w:pPr>
+    </w:p>
+    <w:p>
+      <w:pPr>
+        <w:pStyle w:val="Prrafodelista"/>
+        <w:spacing w:line="240" w:lineRule="auto"/>
+        <w:ind w:left="1080"/>
+        <w:jc w:val="both"/>
+        <w:rPr>
+          <w:rFonts w:ascii="Times New Roman" w:hAnsi="Times New Roman" w:cs="Times New Roman"/>
+          <w:sz w:val="24"/>
+          <w:szCs w:val="24"/>
+          <w:lang w:val="es-ES"/>
+        </w:rPr>
+      </w:pPr>
+      <w:r>
+        <w:rPr>
+          <w:rFonts w:ascii="Times New Roman" w:hAnsi="Times New Roman" w:cs="Times New Roman"/>
+          <w:sz w:val="24"/>
+          <w:szCs w:val="24"/>
+          <w:lang w:val="es-ES"/>
+        </w:rPr>
+        <w:t>Se</w:t>
+      </w:r>
+      <w:r>
+        <w:rPr>
+          <w:rFonts w:ascii="Times New Roman" w:hAnsi="Times New Roman" w:cs="Times New Roman"/>
+          <w:sz w:val="24"/>
+          <w:szCs w:val="24"/>
+          <w:lang w:val="es-ES"/>
+        </w:rPr>
+        <w:t xml:space="preserve"> implementará Java como el lenguaje principal para el desarrollo de la Asistencia de Citas </w:t>
       </w:r>
       <w:r>
         <w:rPr>
@@ -4178,6 +4272,76 @@
           <w:szCs w:val="24"/>
           <w:lang w:val="es-ES"/>
         </w:rPr>
+        <w:t xml:space="preserve">Figma es una herramienta para diseñar prototipos, </w:t>
+      </w:r>
+      <w:proofErr w:type="spellStart"/>
+      <w:r>
+        <w:rPr>
+          <w:rFonts w:ascii="Times New Roman" w:hAnsi="Times New Roman" w:cs="Times New Roman"/>
+          <w:sz w:val="24"/>
+          <w:szCs w:val="24"/>
+          <w:lang w:val="es-ES"/>
+        </w:rPr>
+        <w:t>wireframes</w:t>
+      </w:r>
+      <w:proofErr w:type="spellEnd"/>
+      <w:r>
+        <w:rPr>
+          <w:rFonts w:ascii="Times New Roman" w:hAnsi="Times New Roman" w:cs="Times New Roman"/>
+          <w:sz w:val="24"/>
+          <w:szCs w:val="24"/>
+          <w:lang w:val="es-ES"/>
+        </w:rPr>
+        <w:t>, interface</w:t>
+      </w:r>
+      <w:r>
+        <w:rPr>
+          <w:rFonts w:ascii="Times New Roman" w:hAnsi="Times New Roman" w:cs="Times New Roman"/>
+          <w:sz w:val="24"/>
+          <w:szCs w:val="24"/>
+          <w:lang w:val="es-ES"/>
+        </w:rPr>
+        <w:t xml:space="preserve">s. </w:t>
+      </w:r>
+      <w:r>
+        <w:rPr>
+          <w:rFonts w:ascii="Times New Roman" w:hAnsi="Times New Roman" w:cs="Times New Roman"/>
+          <w:sz w:val="24"/>
+          <w:szCs w:val="24"/>
+          <w:lang w:val="es-ES"/>
+        </w:rPr>
+        <w:t>Todo aquello que posea una interfaz gráfica se puede diseñar desde Figma ya sean páginas web, pantallas de móvil e incluso para smartwatches.</w:t>
+      </w:r>
+      <w:r>
+        <w:rPr>
+          <w:rFonts w:ascii="Times New Roman" w:hAnsi="Times New Roman" w:cs="Times New Roman"/>
+          <w:sz w:val="24"/>
+          <w:szCs w:val="24"/>
+          <w:lang w:val="es-ES"/>
+        </w:rPr>
+        <w:t xml:space="preserve"> </w:t>
+      </w:r>
+    </w:p>
+    <w:p>
+      <w:pPr>
+        <w:pStyle w:val="Prrafodelista"/>
+        <w:spacing w:line="240" w:lineRule="auto"/>
+        <w:ind w:left="1080"/>
+        <w:jc w:val="both"/>
+        <w:rPr>
+          <w:rFonts w:ascii="Times New Roman" w:hAnsi="Times New Roman" w:cs="Times New Roman"/>
+          <w:sz w:val="24"/>
+          <w:szCs w:val="24"/>
+          <w:lang w:val="es-ES"/>
+        </w:rPr>
+      </w:pPr>
+      <w:r>
+        <w:rPr>
+          <w:rFonts w:ascii="Times New Roman" w:hAnsi="Times New Roman" w:cs="Times New Roman"/>
+          <w:sz w:val="24"/>
+          <w:szCs w:val="24"/>
+          <w:lang w:val="es-ES"/>
+        </w:rPr>
         <w:t>Utilizaremos Figma para diseñar interfaces gráficas de usuario (GUI) del sistema. Figma permite crear prototipos interactivos y diseños de alta calidad que facilitan la comunicación visual entre el equipo de diseño y el desarrollo.</w:t>
       </w:r>
     </w:p>
@@ -4284,6 +4448,49 @@
           <w:szCs w:val="24"/>
           <w:lang w:val="es-ES"/>
         </w:rPr>
+        <w:t>E</w:t>
+      </w:r>
+      <w:r>
+        <w:rPr>
+          <w:rFonts w:ascii="Times New Roman" w:hAnsi="Times New Roman" w:cs="Times New Roman"/>
+          <w:sz w:val="24"/>
+          <w:szCs w:val="24"/>
+          <w:lang w:val="es-ES"/>
+        </w:rPr>
+        <w:t>s un entorno de desarrollo integrado, gratuito y de código abierto para el desarrollo de aplicaciones en los sistemas operativos Windows, Mac, Linux y Solaris</w:t>
+      </w:r>
+      <w:r>
+        <w:rPr>
+          <w:rFonts w:ascii="Times New Roman" w:hAnsi="Times New Roman" w:cs="Times New Roman"/>
+          <w:b/>
+          <w:bCs/>
+          <w:sz w:val="24"/>
+          <w:szCs w:val="24"/>
+          <w:lang w:val="es-ES"/>
+        </w:rPr>
+        <w:t>.</w:t>
+      </w:r>
+    </w:p>
+    <w:p>
+      <w:pPr>
+        <w:pStyle w:val="Prrafodelista"/>
+        <w:spacing w:line="240" w:lineRule="auto"/>
+        <w:ind w:left="1080"/>
+        <w:jc w:val="both"/>
+        <w:rPr>
+          <w:rFonts w:ascii="Times New Roman" w:hAnsi="Times New Roman" w:cs="Times New Roman"/>
+          <w:sz w:val="24"/>
+          <w:szCs w:val="24"/>
+          <w:lang w:val="es-ES"/>
+        </w:rPr>
+      </w:pPr>
+      <w:r>
+        <w:rPr>
+          <w:rFonts w:ascii="Times New Roman" w:hAnsi="Times New Roman" w:cs="Times New Roman"/>
+          <w:sz w:val="24"/>
+          <w:szCs w:val="24"/>
+          <w:lang w:val="es-ES"/>
+        </w:rPr>
         <w:t>Desarrollaremos el proyecto y el completo despliegue en el IDE Neatbeans. Siendo así un IDE popular y de positiva confianza para el desarrollo de aplicaciones Java y ofrecen múltiples ventajas y herramientas útiles para la edición de código, depuración y pruebas.</w:t>
       </w:r>
     </w:p>
@@ -4392,6 +4599,42 @@
           <w:szCs w:val="24"/>
           <w:lang w:val="es-ES"/>
         </w:rPr>
+        <w:t>Git es una herramienta que realizar el sistema de control de versiones de código de forma distribuida. Es de código abierto, con mantenimiento activo y la herramienta de este tipo más empleada en el mundo.</w:t>
+      </w:r>
+      <w:r>
+        <w:rPr>
+          <w:rFonts w:ascii="Times New Roman" w:hAnsi="Times New Roman" w:cs="Times New Roman"/>
+          <w:b/>
+          <w:bCs/>
+          <w:sz w:val="24"/>
+          <w:szCs w:val="24"/>
+          <w:lang w:val="es-ES"/>
+        </w:rPr>
+        <w:t xml:space="preserve"> </w:t>
+      </w:r>
+    </w:p>
+    <w:p>
+      <w:pPr>
+        <w:pStyle w:val="Prrafodelista"/>
+        <w:spacing w:line="240" w:lineRule="auto"/>
+        <w:ind w:left="1080"/>
+        <w:jc w:val="both"/>
+        <w:rPr>
+          <w:rFonts w:ascii="Times New Roman" w:hAnsi="Times New Roman" w:cs="Times New Roman"/>
+          <w:b/>
+          <w:bCs/>
+          <w:sz w:val="24"/>
+          <w:szCs w:val="24"/>
+          <w:lang w:val="es-ES"/>
+        </w:rPr>
+      </w:pPr>
+      <w:r>
+        <w:rPr>
+          <w:rFonts w:ascii="Times New Roman" w:hAnsi="Times New Roman" w:cs="Times New Roman"/>
+          <w:sz w:val="24"/>
+          <w:szCs w:val="24"/>
+          <w:lang w:val="es-ES"/>
+        </w:rPr>
         <w:t>Utilizaremos Git como el sistema de control de versiones para rastrear y administrar los cambios en el código creando así diferentes ramificaciones creando nuevos trazos de fiabilidad y mantener un historial de desarrollo confiable y sólido.</w:t>
       </w:r>
     </w:p>
@@ -4460,6 +4703,7 @@
           <w:szCs w:val="24"/>
           <w:lang w:val="es-ES"/>
         </w:rPr>
+        <w:lastRenderedPageBreak/>
         <w:t>5.5.1</w:t>
       </w:r>
       <w:r>
@@ -4493,6 +4737,40 @@
         </w:rPr>
         <w:t xml:space="preserve"> </w:t>
       </w:r>
+      <w:r>
+        <w:rPr>
+          <w:rFonts w:ascii="Times New Roman" w:hAnsi="Times New Roman" w:cs="Times New Roman"/>
+          <w:sz w:val="24"/>
+          <w:szCs w:val="24"/>
+          <w:lang w:val="es-ES"/>
+        </w:rPr>
+        <w:t>Un entorno de desarrollo integrado (IDE) es un sistema de software para el diseño de aplicaciones que combina herramientas del desarrollador comunes en una sola interfaz gráfica de usuario (GUI).</w:t>
+      </w:r>
+      <w:r>
+        <w:rPr>
+          <w:rFonts w:ascii="Times New Roman" w:hAnsi="Times New Roman" w:cs="Times New Roman"/>
+          <w:b/>
+          <w:bCs/>
+          <w:sz w:val="24"/>
+          <w:szCs w:val="24"/>
+          <w:lang w:val="es-ES"/>
+        </w:rPr>
+        <w:t xml:space="preserve"> </w:t>
+      </w:r>
+    </w:p>
+    <w:p>
+      <w:pPr>
+        <w:pStyle w:val="Prrafodelista"/>
+        <w:spacing w:line="240" w:lineRule="auto"/>
+        <w:ind w:left="1080"/>
+        <w:jc w:val="both"/>
+        <w:rPr>
+          <w:rFonts w:ascii="Times New Roman" w:hAnsi="Times New Roman" w:cs="Times New Roman"/>
+          <w:sz w:val="24"/>
+          <w:szCs w:val="24"/>
+          <w:lang w:val="es-ES"/>
+        </w:rPr>
+      </w:pPr>
       <w:r>
         <w:rPr>
           <w:rFonts w:ascii="Times New Roman" w:hAnsi="Times New Roman" w:cs="Times New Roman"/>
@@ -4648,7 +4926,27 @@
           <w:szCs w:val="24"/>
           <w:lang w:val="es-ES"/>
         </w:rPr>
-        <w:t>En el presente marco conceptual proporciona una base para comprender los elementos clave relacionados con el funcionamiento y los retos con base al Asistente de Citas Medicas UPB. Utilizando esta estructura, se pueden identificar áreas de mejora, diseñar estrategias para aumentar la eficiencia y mejorar la experiencia del cliente en el proceso de agendamiento de citas, asignación de exámenes médicos.</w:t>
+        <w:t xml:space="preserve">En el presente marco conceptual proporciona una base para comprender los elementos clave relacionados con el funcionamiento y los retos con base al Asistente de Citas </w:t>
+      </w:r>
+      <w:proofErr w:type="spellStart"/>
+      <w:r>
+        <w:rPr>
+          <w:rFonts w:ascii="Times New Roman" w:hAnsi="Times New Roman" w:cs="Times New Roman"/>
+          <w:sz w:val="24"/>
+          <w:szCs w:val="24"/>
+          <w:lang w:val="es-ES"/>
+        </w:rPr>
+        <w:t>Medicas</w:t>
+      </w:r>
+      <w:proofErr w:type="spellEnd"/>
+      <w:r>
+        <w:rPr>
+          <w:rFonts w:ascii="Times New Roman" w:hAnsi="Times New Roman" w:cs="Times New Roman"/>
+          <w:sz w:val="24"/>
+          <w:szCs w:val="24"/>
+          <w:lang w:val="es-ES"/>
+        </w:rPr>
+        <w:t xml:space="preserve"> UPB. Utilizando esta estructura, se pueden identificar áreas de mejora, diseñar estrategias para aumentar la eficiencia y mejorar la experiencia del cliente en el proceso de agendamiento de citas, asignación de exámenes médicos.</w:t>
       </w:r>
     </w:p>
     <w:p>
@@ -5349,7 +5647,27 @@
           <w:szCs w:val="24"/>
           <w:lang w:val="es-ES"/>
         </w:rPr>
-        <w:t>hacer la respectiva evaluación medica a los usuarios y hacer un correcto trato. Su puntualidad y atención en el horario establecido por la cita influye en la percepción del servicio.</w:t>
+        <w:t xml:space="preserve">hacer la respectiva evaluación </w:t>
+      </w:r>
+      <w:proofErr w:type="spellStart"/>
+      <w:r>
+        <w:rPr>
+          <w:rFonts w:ascii="Times New Roman" w:hAnsi="Times New Roman" w:cs="Times New Roman"/>
+          <w:sz w:val="24"/>
+          <w:szCs w:val="24"/>
+          <w:lang w:val="es-ES"/>
+        </w:rPr>
+        <w:t>medica</w:t>
+      </w:r>
+      <w:proofErr w:type="spellEnd"/>
+      <w:r>
+        <w:rPr>
+          <w:rFonts w:ascii="Times New Roman" w:hAnsi="Times New Roman" w:cs="Times New Roman"/>
+          <w:sz w:val="24"/>
+          <w:szCs w:val="24"/>
+          <w:lang w:val="es-ES"/>
+        </w:rPr>
+        <w:t xml:space="preserve"> a los usuarios y hacer un correcto trato. Su puntualidad y atención en el horario establecido por la cita influye en la percepción del servicio.</w:t>
       </w:r>
     </w:p>
     <w:p>
@@ -5425,17 +5743,7 @@
           <w:szCs w:val="24"/>
           <w:lang w:val="es-ES"/>
         </w:rPr>
-        <w:t xml:space="preserve">Es una solución tecnológica que automatiza y agiliza el proceso de gestión de agendamiento de citas. Incluyendo el registro de usuarios, </w:t>
-      </w:r>
-      <w:r>
-        <w:rPr>
-          <w:rFonts w:ascii="Times New Roman" w:hAnsi="Times New Roman" w:cs="Times New Roman"/>
-          <w:sz w:val="24"/>
-          <w:szCs w:val="24"/>
-          <w:lang w:val="es-ES"/>
-        </w:rPr>
-        <w:lastRenderedPageBreak/>
-        <w:t xml:space="preserve">Agendamiento de citas u exámenes y su seguimiento u historial médico y su posible integración sistema de pago. </w:t>
+        <w:t xml:space="preserve">Es una solución tecnológica que automatiza y agiliza el proceso de gestión de agendamiento de citas. Incluyendo el registro de usuarios, Agendamiento de citas u exámenes y su seguimiento u historial médico y su posible integración sistema de pago. </w:t>
       </w:r>
     </w:p>
     <w:p>
@@ -5652,7 +5960,27 @@
           <w:szCs w:val="24"/>
           <w:lang w:val="es-ES"/>
         </w:rPr>
-        <w:t>Se refiere a otras sedes que no estén relacionadas con nosotros en el ámbito de la salud y atención al usuario u negocios que representen la misma área en la que nos desarrollamos, pero no están vinculadas en el área metropolitana de Bucaramanga que ofrecen servicios de citas medicas y se lleva a cabo la preferencia por los usuarios para escoger quien satisface sus necesidades de forma eficiente u de mejor manera.</w:t>
+        <w:t xml:space="preserve">Se refiere a otras sedes que no estén relacionadas con nosotros en el ámbito de la salud y atención al usuario u negocios que representen la misma área en la que nos desarrollamos, pero no están vinculadas en el área metropolitana de Bucaramanga que ofrecen servicios de citas </w:t>
+      </w:r>
+      <w:proofErr w:type="spellStart"/>
+      <w:r>
+        <w:rPr>
+          <w:rFonts w:ascii="Times New Roman" w:hAnsi="Times New Roman" w:cs="Times New Roman"/>
+          <w:sz w:val="24"/>
+          <w:szCs w:val="24"/>
+          <w:lang w:val="es-ES"/>
+        </w:rPr>
+        <w:t>medicas</w:t>
+      </w:r>
+      <w:proofErr w:type="spellEnd"/>
+      <w:r>
+        <w:rPr>
+          <w:rFonts w:ascii="Times New Roman" w:hAnsi="Times New Roman" w:cs="Times New Roman"/>
+          <w:sz w:val="24"/>
+          <w:szCs w:val="24"/>
+          <w:lang w:val="es-ES"/>
+        </w:rPr>
+        <w:t xml:space="preserve"> y se lleva a cabo la preferencia por los usuarios para escoger quien satisface sus necesidades de forma eficiente u de mejor manera.</w:t>
       </w:r>
     </w:p>
     <w:p>
@@ -6014,7 +6342,27 @@
           <w:szCs w:val="24"/>
           <w:lang w:val="es-ES"/>
         </w:rPr>
-        <w:t>Como usuario quiero poder registrar usuarios por el numero telefónico, de lo contrario contar con un identificador de llamadas.</w:t>
+        <w:t xml:space="preserve">Como usuario quiero poder registrar usuarios por el </w:t>
+      </w:r>
+      <w:proofErr w:type="spellStart"/>
+      <w:r>
+        <w:rPr>
+          <w:rFonts w:ascii="Times New Roman" w:hAnsi="Times New Roman" w:cs="Times New Roman"/>
+          <w:sz w:val="24"/>
+          <w:szCs w:val="24"/>
+          <w:lang w:val="es-ES"/>
+        </w:rPr>
+        <w:t>numero</w:t>
+      </w:r>
+      <w:proofErr w:type="spellEnd"/>
+      <w:r>
+        <w:rPr>
+          <w:rFonts w:ascii="Times New Roman" w:hAnsi="Times New Roman" w:cs="Times New Roman"/>
+          <w:sz w:val="24"/>
+          <w:szCs w:val="24"/>
+          <w:lang w:val="es-ES"/>
+        </w:rPr>
+        <w:t xml:space="preserve"> telefónico, de lo contrario contar con un identificador de llamadas.</w:t>
       </w:r>
     </w:p>
     <w:p>
@@ -6191,7 +6539,27 @@
           <w:szCs w:val="24"/>
           <w:lang w:val="es-ES"/>
         </w:rPr>
-        <w:t>Como usuario quiero poder seleccionar que tipo de cita deseo, que día, que horario y que categoría y decidir si podre pagar en una cuota o más.</w:t>
+        <w:t xml:space="preserve">Como usuario quiero poder seleccionar que tipo de cita deseo, que día, que horario y que categoría y decidir si </w:t>
+      </w:r>
+      <w:proofErr w:type="spellStart"/>
+      <w:r>
+        <w:rPr>
+          <w:rFonts w:ascii="Times New Roman" w:hAnsi="Times New Roman" w:cs="Times New Roman"/>
+          <w:sz w:val="24"/>
+          <w:szCs w:val="24"/>
+          <w:lang w:val="es-ES"/>
+        </w:rPr>
+        <w:t>podre</w:t>
+      </w:r>
+      <w:proofErr w:type="spellEnd"/>
+      <w:r>
+        <w:rPr>
+          <w:rFonts w:ascii="Times New Roman" w:hAnsi="Times New Roman" w:cs="Times New Roman"/>
+          <w:sz w:val="24"/>
+          <w:szCs w:val="24"/>
+          <w:lang w:val="es-ES"/>
+        </w:rPr>
+        <w:t xml:space="preserve"> pagar en una cuota o más.</w:t>
       </w:r>
     </w:p>
     <w:p>
@@ -6302,6 +6670,7 @@
           <w:szCs w:val="24"/>
           <w:lang w:val="es-ES"/>
         </w:rPr>
+        <w:lastRenderedPageBreak/>
         <w:t>Para poder modificar la cita se debe confirmar si esta no se encuentra presente o en curso o a una hora estipulada del cumplimiento de la cita.</w:t>
       </w:r>
     </w:p>
@@ -16492,6 +16861,7 @@
                 <w:color w:val="000000"/>
                 <w:lang w:eastAsia="es-CO"/>
               </w:rPr>
+              <w:lastRenderedPageBreak/>
               <w:t> </w:t>
             </w:r>
           </w:p>
@@ -19587,6 +19957,7 @@
         </w:rPr>
         <w:t xml:space="preserve">) </w:t>
       </w:r>
+      <w:proofErr w:type="spellStart"/>
       <w:r>
         <w:rPr>
           <w:rFonts w:ascii="Times New Roman" w:hAnsi="Times New Roman" w:cs="Times New Roman"/>
@@ -19596,14 +19967,115 @@
         </w:rPr>
         <w:t>About</w:t>
       </w:r>
-      <w:r>
-        <w:rPr>
-          <w:rFonts w:ascii="Times New Roman" w:hAnsi="Times New Roman" w:cs="Times New Roman"/>
-          <w:sz w:val="24"/>
-          <w:szCs w:val="24"/>
-          <w:lang w:val="es-ES"/>
-        </w:rPr>
-        <w:t xml:space="preserve"> Version Control-About Version Control. Software Freedom conservancy. </w:t>
+      <w:proofErr w:type="spellEnd"/>
+      <w:r>
+        <w:rPr>
+          <w:rFonts w:ascii="Times New Roman" w:hAnsi="Times New Roman" w:cs="Times New Roman"/>
+          <w:sz w:val="24"/>
+          <w:szCs w:val="24"/>
+          <w:lang w:val="es-ES"/>
+        </w:rPr>
+        <w:t xml:space="preserve"> </w:t>
+      </w:r>
+      <w:proofErr w:type="spellStart"/>
+      <w:r>
+        <w:rPr>
+          <w:rFonts w:ascii="Times New Roman" w:hAnsi="Times New Roman" w:cs="Times New Roman"/>
+          <w:sz w:val="24"/>
+          <w:szCs w:val="24"/>
+          <w:lang w:val="es-ES"/>
+        </w:rPr>
+        <w:t>Version</w:t>
+      </w:r>
+      <w:proofErr w:type="spellEnd"/>
+      <w:r>
+        <w:rPr>
+          <w:rFonts w:ascii="Times New Roman" w:hAnsi="Times New Roman" w:cs="Times New Roman"/>
+          <w:sz w:val="24"/>
+          <w:szCs w:val="24"/>
+          <w:lang w:val="es-ES"/>
+        </w:rPr>
+        <w:t xml:space="preserve"> Control-</w:t>
+      </w:r>
+      <w:proofErr w:type="spellStart"/>
+      <w:r>
+        <w:rPr>
+          <w:rFonts w:ascii="Times New Roman" w:hAnsi="Times New Roman" w:cs="Times New Roman"/>
+          <w:sz w:val="24"/>
+          <w:szCs w:val="24"/>
+          <w:lang w:val="es-ES"/>
+        </w:rPr>
+        <w:t>About</w:t>
+      </w:r>
+      <w:proofErr w:type="spellEnd"/>
+      <w:r>
+        <w:rPr>
+          <w:rFonts w:ascii="Times New Roman" w:hAnsi="Times New Roman" w:cs="Times New Roman"/>
+          <w:sz w:val="24"/>
+          <w:szCs w:val="24"/>
+          <w:lang w:val="es-ES"/>
+        </w:rPr>
+        <w:t xml:space="preserve"> </w:t>
+      </w:r>
+      <w:proofErr w:type="spellStart"/>
+      <w:r>
+        <w:rPr>
+          <w:rFonts w:ascii="Times New Roman" w:hAnsi="Times New Roman" w:cs="Times New Roman"/>
+          <w:sz w:val="24"/>
+          <w:szCs w:val="24"/>
+          <w:lang w:val="es-ES"/>
+        </w:rPr>
+        <w:t>Version</w:t>
+      </w:r>
+      <w:proofErr w:type="spellEnd"/>
+      <w:r>
+        <w:rPr>
+          <w:rFonts w:ascii="Times New Roman" w:hAnsi="Times New Roman" w:cs="Times New Roman"/>
+          <w:sz w:val="24"/>
+          <w:szCs w:val="24"/>
+          <w:lang w:val="es-ES"/>
+        </w:rPr>
+        <w:t xml:space="preserve"> Control. Software </w:t>
+      </w:r>
+      <w:proofErr w:type="spellStart"/>
+      <w:r>
+        <w:rPr>
+          <w:rFonts w:ascii="Times New Roman" w:hAnsi="Times New Roman" w:cs="Times New Roman"/>
+          <w:sz w:val="24"/>
+          <w:szCs w:val="24"/>
+          <w:lang w:val="es-ES"/>
+        </w:rPr>
+        <w:t>Freedom</w:t>
+      </w:r>
+      <w:proofErr w:type="spellEnd"/>
+      <w:r>
+        <w:rPr>
+          <w:rFonts w:ascii="Times New Roman" w:hAnsi="Times New Roman" w:cs="Times New Roman"/>
+          <w:sz w:val="24"/>
+          <w:szCs w:val="24"/>
+          <w:lang w:val="es-ES"/>
+        </w:rPr>
+        <w:t xml:space="preserve"> </w:t>
+      </w:r>
+      <w:proofErr w:type="spellStart"/>
+      <w:r>
+        <w:rPr>
+          <w:rFonts w:ascii="Times New Roman" w:hAnsi="Times New Roman" w:cs="Times New Roman"/>
+          <w:sz w:val="24"/>
+          <w:szCs w:val="24"/>
+          <w:lang w:val="es-ES"/>
+        </w:rPr>
+        <w:t>conservancy</w:t>
+      </w:r>
+      <w:proofErr w:type="spellEnd"/>
+      <w:r>
+        <w:rPr>
+          <w:rFonts w:ascii="Times New Roman" w:hAnsi="Times New Roman" w:cs="Times New Roman"/>
+          <w:sz w:val="24"/>
+          <w:szCs w:val="24"/>
+          <w:lang w:val="es-ES"/>
+        </w:rPr>
+        <w:t xml:space="preserve">. </w:t>
       </w:r>
       <w:hyperlink r:id="rId6" w:history="1">
         <w:r>
@@ -19615,8 +20087,21 @@
             <w:szCs w:val="24"/>
             <w:lang w:val="es-ES"/>
           </w:rPr>
-          <w:t>https://git-scm.com/book/es/v2/Inicio---Sobre-el-Control-de-Versiones-Acerca-del-Control-de-Versiones</w:t>
+          <w:t>https://git-scm.com/book/es/v2/Inicio---</w:t>
         </w:r>
+        <w:proofErr w:type="spellStart"/>
+        <w:r>
+          <w:rPr>
+            <w:rStyle w:val="Hipervnculo"/>
+            <w:rFonts w:ascii="Times New Roman" w:hAnsi="Times New Roman" w:cs="Times New Roman"/>
+            <w:color w:val="034990" w:themeColor="hyperlink" w:themeShade="BF"/>
+            <w:sz w:val="24"/>
+            <w:szCs w:val="24"/>
+            <w:lang w:val="es-ES"/>
+          </w:rPr>
+          <w:t>Sobre-el-Control-de-Versiones-Acerca-del-Control-de-Versiones</w:t>
+        </w:r>
+        <w:proofErr w:type="spellEnd"/>
       </w:hyperlink>
     </w:p>
     <w:p>

</xml_diff>